<commit_message>
Added some comments to doc and optional task to readme
</commit_message>
<xml_diff>
--- a/doc/Doc_P2.docx
+++ b/doc/Doc_P2.docx
@@ -5,6 +5,7 @@
     <w:p>
       <w:pPr>
         <w:spacing w:after="240"/>
+        <w:jc w:val="both"/>
       </w:pPr>
     </w:p>
     <w:tbl>
@@ -66,6 +67,7 @@
               </w:tcPr>
               <w:p>
                 <w:pPr>
+                  <w:jc w:val="both"/>
                   <w:rPr>
                     <w:color w:val="FFFFFF" w:themeColor="background1"/>
                     <w14:textFill>
@@ -146,6 +148,7 @@
           </w:tcPr>
           <w:p>
             <w:pPr>
+              <w:jc w:val="both"/>
               <w:rPr>
                 <w:sz w:val="12"/>
                 <w:szCs w:val="12"/>
@@ -185,6 +188,7 @@
           <w:p>
             <w:pPr>
               <w:spacing w:line="568" w:lineRule="atLeast"/>
+              <w:jc w:val="both"/>
               <w:rPr>
                 <w:b/>
                 <w:bCs/>
@@ -220,6 +224,7 @@
           <w:p>
             <w:pPr>
               <w:spacing w:line="320" w:lineRule="exact"/>
+              <w:jc w:val="both"/>
               <w:outlineLvl w:val="1"/>
               <w:rPr>
                 <w:rFonts w:cs="Arial"/>
@@ -265,6 +270,7 @@
                 <w:tab w:val="right" w:pos="9072"/>
               </w:tabs>
               <w:spacing w:line="240" w:lineRule="auto"/>
+              <w:jc w:val="both"/>
               <w:rPr>
                 <w:b/>
                 <w:color w:val="697D91"/>
@@ -289,6 +295,9 @@
             </w:tcMar>
           </w:tcPr>
           <w:p>
+            <w:pPr>
+              <w:jc w:val="both"/>
+            </w:pPr>
             <w:r>
               <w:t>Degree</w:t>
             </w:r>
@@ -311,6 +320,7 @@
           </w:tcPr>
           <w:p>
             <w:pPr>
+              <w:jc w:val="both"/>
               <w:rPr>
                 <w:b/>
                 <w:bCs/>
@@ -348,6 +358,7 @@
           </w:p>
           <w:p>
             <w:pPr>
+              <w:jc w:val="both"/>
               <w:rPr>
                 <w:b/>
                 <w:bCs/>
@@ -358,6 +369,7 @@
           </w:p>
           <w:p>
             <w:pPr>
+              <w:jc w:val="both"/>
               <w:rPr>
                 <w:b/>
                 <w:bCs/>
@@ -368,6 +380,7 @@
           </w:p>
           <w:p>
             <w:pPr>
+              <w:jc w:val="both"/>
               <w:rPr>
                 <w:b/>
                 <w:bCs/>
@@ -385,7 +398,11 @@
               <w:t>specialisation Data Science</w:t>
             </w:r>
           </w:p>
-          <w:p/>
+          <w:p>
+            <w:pPr>
+              <w:jc w:val="both"/>
+            </w:pPr>
+          </w:p>
         </w:tc>
       </w:tr>
       <w:tr>
@@ -402,6 +419,9 @@
             </w:tcMar>
           </w:tcPr>
           <w:p>
+            <w:pPr>
+              <w:jc w:val="both"/>
+            </w:pPr>
             <w:r>
               <w:t>Specialisation:</w:t>
             </w:r>
@@ -417,6 +437,9 @@
             </w:tcMar>
           </w:tcPr>
           <w:p>
+            <w:pPr>
+              <w:jc w:val="both"/>
+            </w:pPr>
             <w:r>
               <w:rPr>
                 <w:b/>
@@ -444,6 +467,7 @@
           </w:tcPr>
           <w:p>
             <w:pPr>
+              <w:jc w:val="both"/>
               <w:rPr>
                 <w:b/>
                 <w:bCs/>
@@ -475,6 +499,7 @@
           </w:tcPr>
           <w:p>
             <w:pPr>
+              <w:jc w:val="both"/>
               <w:rPr>
                 <w:b/>
                 <w:bCs/>
@@ -526,6 +551,9 @@
             </w:tcMar>
           </w:tcPr>
           <w:p>
+            <w:pPr>
+              <w:jc w:val="both"/>
+            </w:pPr>
             <w:r>
               <w:t>Project:</w:t>
             </w:r>
@@ -541,6 +569,9 @@
             </w:tcMar>
           </w:tcPr>
           <w:p>
+            <w:pPr>
+              <w:jc w:val="both"/>
+            </w:pPr>
             <w:r>
               <w:rPr>
                 <w:b/>
@@ -576,6 +607,9 @@
             </w:tcMar>
           </w:tcPr>
           <w:p>
+            <w:pPr>
+              <w:jc w:val="both"/>
+            </w:pPr>
             <w:r>
               <w:t>Project Advisor:</w:t>
             </w:r>
@@ -592,6 +626,7 @@
           </w:tcPr>
           <w:p>
             <w:pPr>
+              <w:jc w:val="both"/>
               <w:rPr>
                 <w:b/>
                 <w:bCs/>
@@ -608,7 +643,6 @@
               </w:rPr>
               <w:t xml:space="preserve">Dr. </w:t>
             </w:r>
-            <w:proofErr w:type="spellStart"/>
             <w:r>
               <w:rPr>
                 <w:b/>
@@ -616,21 +650,12 @@
                 <w:sz w:val="22"/>
                 <w:szCs w:val="22"/>
               </w:rPr>
-              <w:t>Kurpicz-Briki</w:t>
-            </w:r>
-            <w:proofErr w:type="spellEnd"/>
-            <w:r>
-              <w:rPr>
-                <w:b/>
-                <w:bCs/>
-                <w:sz w:val="22"/>
-                <w:szCs w:val="22"/>
-              </w:rPr>
-              <w:t xml:space="preserve"> Mascha</w:t>
+              <w:t>Kurpicz-Briki Mascha</w:t>
             </w:r>
           </w:p>
           <w:p>
             <w:pPr>
+              <w:jc w:val="both"/>
               <w:rPr>
                 <w:b/>
                 <w:bCs/>
@@ -641,6 +666,7 @@
           </w:p>
           <w:p>
             <w:pPr>
+              <w:jc w:val="both"/>
               <w:rPr>
                 <w:b/>
                 <w:bCs/>
@@ -651,6 +677,7 @@
           </w:p>
           <w:p>
             <w:pPr>
+              <w:jc w:val="both"/>
               <w:rPr>
                 <w:b/>
                 <w:bCs/>
@@ -661,6 +688,7 @@
           </w:p>
           <w:p>
             <w:pPr>
+              <w:jc w:val="both"/>
               <w:rPr>
                 <w:b/>
                 <w:bCs/>
@@ -669,7 +697,11 @@
               </w:rPr>
             </w:pPr>
           </w:p>
-          <w:p/>
+          <w:p>
+            <w:pPr>
+              <w:jc w:val="both"/>
+            </w:pPr>
+          </w:p>
         </w:tc>
       </w:tr>
       <w:tr>
@@ -686,6 +718,9 @@
             </w:tcMar>
           </w:tcPr>
           <w:p>
+            <w:pPr>
+              <w:jc w:val="both"/>
+            </w:pPr>
             <w:r>
               <w:t>Co-Advisor:</w:t>
             </w:r>
@@ -702,6 +737,7 @@
           </w:tcPr>
           <w:p>
             <w:pPr>
+              <w:jc w:val="both"/>
               <w:rPr>
                 <w:b/>
                 <w:bCs/>
@@ -735,6 +771,9 @@
             </w:tcMar>
           </w:tcPr>
           <w:p>
+            <w:pPr>
+              <w:jc w:val="both"/>
+            </w:pPr>
             <w:r>
               <w:t>Date:</w:t>
             </w:r>
@@ -751,6 +790,7 @@
           </w:tcPr>
           <w:p>
             <w:pPr>
+              <w:jc w:val="both"/>
               <w:rPr>
                 <w:b/>
                 <w:bCs/>
@@ -759,12 +799,17 @@
               </w:rPr>
             </w:pPr>
           </w:p>
-          <w:p/>
+          <w:p>
+            <w:pPr>
+              <w:jc w:val="both"/>
+            </w:pPr>
+          </w:p>
         </w:tc>
       </w:tr>
     </w:tbl>
     <w:p>
       <w:pPr>
+        <w:jc w:val="both"/>
         <w:rPr>
           <w:lang w:val="en-US"/>
         </w:rPr>
@@ -784,6 +829,7 @@
     <w:p>
       <w:pPr>
         <w:pStyle w:val="Inhaltsverzeichnis"/>
+        <w:jc w:val="both"/>
       </w:pPr>
       <w:r>
         <w:rPr>
@@ -802,6 +848,7 @@
           <w:ilvl w:val="0"/>
           <w:numId w:val="2"/>
         </w:numPr>
+        <w:jc w:val="both"/>
         <w:rPr>
           <w:b/>
           <w:bCs/>
@@ -826,6 +873,7 @@
           <w:ilvl w:val="0"/>
           <w:numId w:val="2"/>
         </w:numPr>
+        <w:jc w:val="both"/>
         <w:rPr>
           <w:b/>
           <w:bCs/>
@@ -850,6 +898,7 @@
           <w:ilvl w:val="0"/>
           <w:numId w:val="2"/>
         </w:numPr>
+        <w:jc w:val="both"/>
         <w:rPr>
           <w:b/>
           <w:bCs/>
@@ -883,6 +932,7 @@
           <w:ilvl w:val="1"/>
           <w:numId w:val="2"/>
         </w:numPr>
+        <w:jc w:val="both"/>
         <w:rPr>
           <w:b/>
           <w:bCs/>
@@ -907,6 +957,7 @@
           <w:ilvl w:val="1"/>
           <w:numId w:val="2"/>
         </w:numPr>
+        <w:jc w:val="both"/>
         <w:rPr>
           <w:b/>
           <w:bCs/>
@@ -931,6 +982,7 @@
           <w:ilvl w:val="1"/>
           <w:numId w:val="2"/>
         </w:numPr>
+        <w:jc w:val="both"/>
         <w:rPr>
           <w:b/>
           <w:bCs/>
@@ -955,6 +1007,7 @@
           <w:ilvl w:val="0"/>
           <w:numId w:val="2"/>
         </w:numPr>
+        <w:jc w:val="both"/>
         <w:rPr>
           <w:b/>
           <w:bCs/>
@@ -979,6 +1032,7 @@
           <w:ilvl w:val="0"/>
           <w:numId w:val="2"/>
         </w:numPr>
+        <w:jc w:val="both"/>
         <w:rPr>
           <w:b/>
           <w:bCs/>
@@ -1000,6 +1054,7 @@
       <w:pPr>
         <w:pStyle w:val="ListParagraph"/>
         <w:ind w:left="360"/>
+        <w:jc w:val="both"/>
         <w:rPr>
           <w:b/>
           <w:bCs/>
@@ -1021,6 +1076,7 @@
       <w:pPr>
         <w:pStyle w:val="ListParagraph"/>
         <w:ind w:left="360"/>
+        <w:jc w:val="both"/>
         <w:rPr>
           <w:b/>
           <w:bCs/>
@@ -1042,6 +1098,7 @@
       <w:pPr>
         <w:pStyle w:val="ListParagraph"/>
         <w:ind w:left="360"/>
+        <w:jc w:val="both"/>
         <w:rPr>
           <w:b/>
           <w:bCs/>
@@ -1063,6 +1120,7 @@
       <w:pPr>
         <w:pStyle w:val="ListParagraph"/>
         <w:ind w:left="360"/>
+        <w:jc w:val="both"/>
         <w:rPr>
           <w:b/>
           <w:bCs/>
@@ -1087,6 +1145,7 @@
           <w:ilvl w:val="0"/>
           <w:numId w:val="2"/>
         </w:numPr>
+        <w:jc w:val="both"/>
         <w:rPr>
           <w:b/>
           <w:bCs/>
@@ -1111,6 +1170,7 @@
           <w:ilvl w:val="0"/>
           <w:numId w:val="2"/>
         </w:numPr>
+        <w:jc w:val="both"/>
         <w:rPr>
           <w:b/>
           <w:bCs/>
@@ -1130,6 +1190,7 @@
     </w:p>
     <w:p>
       <w:pPr>
+        <w:jc w:val="both"/>
         <w:rPr>
           <w:b/>
           <w:bCs/>
@@ -1140,6 +1201,7 @@
     </w:p>
     <w:p>
       <w:pPr>
+        <w:jc w:val="both"/>
         <w:rPr>
           <w:b/>
           <w:bCs/>
@@ -1150,6 +1212,7 @@
     </w:p>
     <w:p>
       <w:pPr>
+        <w:jc w:val="both"/>
         <w:rPr>
           <w:b/>
           <w:bCs/>
@@ -1160,6 +1223,7 @@
     </w:p>
     <w:p>
       <w:pPr>
+        <w:jc w:val="both"/>
         <w:rPr>
           <w:b/>
           <w:bCs/>
@@ -1170,6 +1234,7 @@
     </w:p>
     <w:p>
       <w:pPr>
+        <w:jc w:val="both"/>
         <w:rPr>
           <w:b/>
           <w:bCs/>
@@ -1180,6 +1245,7 @@
     </w:p>
     <w:p>
       <w:pPr>
+        <w:jc w:val="both"/>
         <w:rPr>
           <w:b/>
           <w:bCs/>
@@ -1190,6 +1256,7 @@
     </w:p>
     <w:p>
       <w:pPr>
+        <w:jc w:val="both"/>
         <w:rPr>
           <w:b/>
           <w:bCs/>
@@ -1200,6 +1267,7 @@
     </w:p>
     <w:p>
       <w:pPr>
+        <w:jc w:val="both"/>
         <w:rPr>
           <w:b/>
           <w:bCs/>
@@ -1210,6 +1278,7 @@
     </w:p>
     <w:p>
       <w:pPr>
+        <w:jc w:val="both"/>
         <w:rPr>
           <w:b/>
           <w:bCs/>
@@ -1220,6 +1289,7 @@
     </w:p>
     <w:p>
       <w:pPr>
+        <w:jc w:val="both"/>
         <w:rPr>
           <w:b/>
           <w:bCs/>
@@ -1230,6 +1300,7 @@
     </w:p>
     <w:p>
       <w:pPr>
+        <w:jc w:val="both"/>
         <w:rPr>
           <w:b/>
           <w:bCs/>
@@ -1240,6 +1311,7 @@
     </w:p>
     <w:p>
       <w:pPr>
+        <w:jc w:val="both"/>
         <w:rPr>
           <w:b/>
           <w:bCs/>
@@ -1250,6 +1322,7 @@
     </w:p>
     <w:p>
       <w:pPr>
+        <w:jc w:val="both"/>
         <w:rPr>
           <w:b/>
           <w:bCs/>
@@ -1260,6 +1333,7 @@
     </w:p>
     <w:p>
       <w:pPr>
+        <w:jc w:val="both"/>
         <w:rPr>
           <w:b/>
           <w:bCs/>
@@ -1270,6 +1344,7 @@
     </w:p>
     <w:p>
       <w:pPr>
+        <w:jc w:val="both"/>
         <w:rPr>
           <w:b/>
           <w:bCs/>
@@ -1280,6 +1355,7 @@
     </w:p>
     <w:p>
       <w:pPr>
+        <w:jc w:val="both"/>
         <w:rPr>
           <w:b/>
           <w:bCs/>
@@ -1290,6 +1366,7 @@
     </w:p>
     <w:p>
       <w:pPr>
+        <w:jc w:val="both"/>
         <w:rPr>
           <w:b/>
           <w:bCs/>
@@ -1300,6 +1377,7 @@
     </w:p>
     <w:p>
       <w:pPr>
+        <w:jc w:val="both"/>
         <w:rPr>
           <w:b/>
           <w:bCs/>
@@ -1310,6 +1388,7 @@
     </w:p>
     <w:p>
       <w:pPr>
+        <w:jc w:val="both"/>
         <w:rPr>
           <w:b/>
           <w:bCs/>
@@ -1320,6 +1399,7 @@
     </w:p>
     <w:p>
       <w:pPr>
+        <w:jc w:val="both"/>
         <w:rPr>
           <w:b/>
           <w:bCs/>
@@ -1330,6 +1410,7 @@
     </w:p>
     <w:p>
       <w:pPr>
+        <w:jc w:val="both"/>
         <w:rPr>
           <w:b/>
           <w:bCs/>
@@ -1345,6 +1426,7 @@
           <w:ilvl w:val="0"/>
           <w:numId w:val="4"/>
         </w:numPr>
+        <w:jc w:val="both"/>
         <w:rPr>
           <w:b/>
           <w:bCs/>
@@ -1367,10 +1449,11 @@
       <w:pPr>
         <w:pStyle w:val="NormalWeb"/>
         <w:ind w:left="644"/>
+        <w:jc w:val="both"/>
         <w:rPr>
           <w:rFonts w:asciiTheme="minorHAnsi" w:eastAsiaTheme="minorHAnsi" w:hAnsiTheme="minorHAnsi" w:cstheme="minorBidi"/>
           <w:kern w:val="2"/>
-          <w:lang w:val="en-CH" w:eastAsia="en-US"/>
+          <w:lang w:eastAsia="en-US"/>
           <w14:ligatures w14:val="standardContextual"/>
         </w:rPr>
       </w:pPr>
@@ -1378,103 +1461,68 @@
         <w:rPr>
           <w:rFonts w:asciiTheme="minorHAnsi" w:eastAsiaTheme="minorHAnsi" w:hAnsiTheme="minorHAnsi" w:cstheme="minorBidi"/>
           <w:kern w:val="2"/>
-          <w:lang w:val="en-CH" w:eastAsia="en-US"/>
+          <w:lang w:eastAsia="en-US"/>
           <w14:ligatures w14:val="standardContextual"/>
         </w:rPr>
-        <w:t>Th</w:t>
-      </w:r>
-      <w:r>
+        <w:t>The Horizon Europe project BIAS explores how societal biases manifest in AI systems and large language models, particularly within the context of the labor market. As part of this initiative, this subproject focuses on bias detection and mitigation in the generation and evaluation of CVs and cover letters. The primary objective is to develop a modular synthetic data generation framework that enables the systematic creation of job application documents—including job ads, CVs, and cover letters—while carefully controlling for demographic variables, linguistic patterns, and skill profiles. This synthetic dataset is intended to serve as a benchmark for evaluating and improving fairness in downstream natural language processing (NLP) applications.</w:t>
+      </w:r>
+    </w:p>
+    <w:p>
+      <w:pPr>
+        <w:pStyle w:val="NormalWeb"/>
+        <w:ind w:left="644"/>
+        <w:jc w:val="both"/>
         <w:rPr>
           <w:rFonts w:asciiTheme="minorHAnsi" w:eastAsiaTheme="minorHAnsi" w:hAnsiTheme="minorHAnsi" w:cstheme="minorBidi"/>
           <w:kern w:val="2"/>
-          <w:lang w:val="en-CH" w:eastAsia="en-US"/>
+          <w:lang w:eastAsia="en-US"/>
           <w14:ligatures w14:val="standardContextual"/>
         </w:rPr>
-        <w:t xml:space="preserve">e Horizon Europe project BIAS explores how societal biases manifest in AI systems and large language models, particularly within the context of the </w:t>
-      </w:r>
-      <w:proofErr w:type="spellStart"/>
+      </w:pPr>
       <w:r>
         <w:rPr>
           <w:rFonts w:asciiTheme="minorHAnsi" w:eastAsiaTheme="minorHAnsi" w:hAnsiTheme="minorHAnsi" w:cstheme="minorBidi"/>
           <w:kern w:val="2"/>
-          <w:lang w:val="en-CH" w:eastAsia="en-US"/>
+          <w:lang w:eastAsia="en-US"/>
           <w14:ligatures w14:val="standardContextual"/>
         </w:rPr>
-        <w:t>labor</w:t>
-      </w:r>
-      <w:proofErr w:type="spellEnd"/>
+        <w:t xml:space="preserve">In this context, synthetic data for bias mitigation refers to the deliberate generation of artificial application materials that allow for fine-grained manipulation of attributes such as gender, ethnicity, age, and socio-economic background. This ensures that models trained or tested using such data do not perpetuate or exacerbate existing societal biases. The framework supports the injection of sensitive terms (e.g., “female,” “disabled”) and proxy terms (e.g., “parental leave,” “youth leader”) into the documents to test the model’s predictive behavior in response to these variables. These terms are often correlated with demographic markers and may trigger unintended discriminatory outcomes, making them critical for bias stress-testing and mitigation </w:t>
+      </w:r>
+      <w:commentRangeStart w:id="1"/>
       <w:r>
         <w:rPr>
           <w:rFonts w:asciiTheme="minorHAnsi" w:eastAsiaTheme="minorHAnsi" w:hAnsiTheme="minorHAnsi" w:cstheme="minorBidi"/>
           <w:kern w:val="2"/>
-          <w:lang w:val="en-CH" w:eastAsia="en-US"/>
+          <w:lang w:eastAsia="en-US"/>
           <w14:ligatures w14:val="standardContextual"/>
         </w:rPr>
-        <w:t xml:space="preserve"> market. As part of this initiative, </w:t>
-      </w:r>
-      <w:r>
-        <w:rPr>
+        <w:t>strategies</w:t>
+      </w:r>
+      <w:commentRangeEnd w:id="1"/>
+      <w:r>
+        <w:rPr>
+          <w:rStyle w:val="CommentReference"/>
           <w:rFonts w:asciiTheme="minorHAnsi" w:eastAsiaTheme="minorHAnsi" w:hAnsiTheme="minorHAnsi" w:cstheme="minorBidi"/>
           <w:kern w:val="2"/>
-          <w:lang w:val="en-CH" w:eastAsia="en-US"/>
+          <w:lang w:eastAsia="en-US"/>
           <w14:ligatures w14:val="standardContextual"/>
         </w:rPr>
-        <w:t>this</w:t>
+        <w:commentReference w:id="1"/>
       </w:r>
       <w:r>
         <w:rPr>
           <w:rFonts w:asciiTheme="minorHAnsi" w:eastAsiaTheme="minorHAnsi" w:hAnsiTheme="minorHAnsi" w:cstheme="minorBidi"/>
           <w:kern w:val="2"/>
-          <w:lang w:val="en-CH" w:eastAsia="en-US"/>
+          <w:lang w:eastAsia="en-US"/>
           <w14:ligatures w14:val="standardContextual"/>
         </w:rPr>
-        <w:t xml:space="preserve"> subproject focuses on bias detection and mitigation in the generation and evaluation of CVs and cover letters. The primary objective is to develop a modular synthetic data generation framework that enables the systematic creation of job application documents—including job ads, CVs, and cover letters—while carefully controlling for demographic variables, linguistic patterns, and skill profiles. This synthetic dataset is intended to serve as a benchmark for evaluating and improving fairness in downstream natural language processing (NLP) applications.</w:t>
-      </w:r>
-    </w:p>
-    <w:p>
-      <w:pPr>
-        <w:pStyle w:val="NormalWeb"/>
+        <w:t>.</w:t>
+      </w:r>
+    </w:p>
+    <w:p>
+      <w:pPr>
         <w:ind w:left="644"/>
-        <w:rPr>
-          <w:rFonts w:asciiTheme="minorHAnsi" w:eastAsiaTheme="minorHAnsi" w:hAnsiTheme="minorHAnsi" w:cstheme="minorBidi"/>
-          <w:kern w:val="2"/>
-          <w:lang w:val="en-CH" w:eastAsia="en-US"/>
-          <w14:ligatures w14:val="standardContextual"/>
-        </w:rPr>
-      </w:pPr>
-      <w:r>
-        <w:rPr>
-          <w:rFonts w:asciiTheme="minorHAnsi" w:eastAsiaTheme="minorHAnsi" w:hAnsiTheme="minorHAnsi" w:cstheme="minorBidi"/>
-          <w:kern w:val="2"/>
-          <w:lang w:val="en-CH" w:eastAsia="en-US"/>
-          <w14:ligatures w14:val="standardContextual"/>
-        </w:rPr>
-        <w:t xml:space="preserve">In this context, synthetic data for bias mitigation refers to the deliberate generation of artificial application materials that allow for fine-grained manipulation of attributes such as gender, ethnicity, age, and socio-economic background. This ensures that models trained or tested using such data do not perpetuate or exacerbate existing societal biases. The framework supports the injection of sensitive terms (e.g., “female,” “disabled”) and proxy terms (e.g., “parental leave,” “youth leader”) into the documents to test the model’s predictive </w:t>
-      </w:r>
-      <w:proofErr w:type="spellStart"/>
-      <w:r>
-        <w:rPr>
-          <w:rFonts w:asciiTheme="minorHAnsi" w:eastAsiaTheme="minorHAnsi" w:hAnsiTheme="minorHAnsi" w:cstheme="minorBidi"/>
-          <w:kern w:val="2"/>
-          <w:lang w:val="en-CH" w:eastAsia="en-US"/>
-          <w14:ligatures w14:val="standardContextual"/>
-        </w:rPr>
-        <w:t>behavior</w:t>
-      </w:r>
-      <w:proofErr w:type="spellEnd"/>
-      <w:r>
-        <w:rPr>
-          <w:rFonts w:asciiTheme="minorHAnsi" w:eastAsiaTheme="minorHAnsi" w:hAnsiTheme="minorHAnsi" w:cstheme="minorBidi"/>
-          <w:kern w:val="2"/>
-          <w:lang w:val="en-CH" w:eastAsia="en-US"/>
-          <w14:ligatures w14:val="standardContextual"/>
-        </w:rPr>
-        <w:t xml:space="preserve"> in response to these variables. These terms are often correlated with demographic markers and may trigger unintended discriminatory outcomes, making them critical for bias stress-testing and mitigation strategies.</w:t>
-      </w:r>
-    </w:p>
-    <w:p>
-      <w:pPr>
-        <w:ind w:left="644"/>
+        <w:jc w:val="both"/>
         <w:rPr>
           <w:sz w:val="20"/>
           <w:szCs w:val="20"/>
@@ -1522,26 +1570,13 @@
           <w:sz w:val="20"/>
           <w:szCs w:val="20"/>
         </w:rPr>
-        <w:t xml:space="preserve">RAG, </w:t>
-      </w:r>
-      <w:r>
-        <w:rPr>
-          <w:sz w:val="20"/>
-          <w:szCs w:val="20"/>
-        </w:rPr>
-        <w:t>data augmentation, bias mitigation</w:t>
-      </w:r>
-      <w:r>
-        <w:rPr>
-          <w:sz w:val="20"/>
-          <w:szCs w:val="20"/>
-        </w:rPr>
-        <w:t>, sensitive attributes, proxy terms, machine learning</w:t>
+        <w:t>RAG, data augmentation, bias mitigation, sensitive attributes, proxy terms, machine learning</w:t>
       </w:r>
     </w:p>
     <w:p>
       <w:pPr>
         <w:ind w:left="644"/>
+        <w:jc w:val="both"/>
       </w:pPr>
     </w:p>
     <w:p>
@@ -1551,6 +1586,7 @@
           <w:ilvl w:val="0"/>
           <w:numId w:val="4"/>
         </w:numPr>
+        <w:jc w:val="both"/>
         <w:rPr>
           <w:b/>
           <w:bCs/>
@@ -1558,6 +1594,10 @@
           <w:szCs w:val="28"/>
         </w:rPr>
       </w:pPr>
+      <w:commentRangeStart w:id="2"/>
+      <w:commentRangeStart w:id="3"/>
+      <w:commentRangeStart w:id="4"/>
+      <w:commentRangeStart w:id="5"/>
       <w:r>
         <w:rPr>
           <w:b/>
@@ -1567,19 +1607,42 @@
         </w:rPr>
         <w:t>Introduction:</w:t>
       </w:r>
+      <w:commentRangeEnd w:id="2"/>
+      <w:r>
+        <w:rPr>
+          <w:rStyle w:val="CommentReference"/>
+        </w:rPr>
+        <w:commentReference w:id="2"/>
+      </w:r>
+      <w:commentRangeEnd w:id="3"/>
+      <w:r>
+        <w:rPr>
+          <w:rStyle w:val="CommentReference"/>
+        </w:rPr>
+        <w:commentReference w:id="3"/>
+      </w:r>
+      <w:commentRangeEnd w:id="4"/>
+      <w:r>
+        <w:rPr>
+          <w:rStyle w:val="CommentReference"/>
+        </w:rPr>
+        <w:commentReference w:id="4"/>
+      </w:r>
+      <w:commentRangeEnd w:id="5"/>
+      <w:r>
+        <w:rPr>
+          <w:rStyle w:val="CommentReference"/>
+        </w:rPr>
+        <w:commentReference w:id="5"/>
+      </w:r>
     </w:p>
     <w:p>
       <w:pPr>
         <w:pStyle w:val="ListParagraph"/>
         <w:ind w:left="644"/>
-        <w:rPr>
-          <w:lang w:val="en-CH"/>
-        </w:rPr>
-      </w:pPr>
-      <w:r>
-        <w:rPr>
-          <w:lang w:val="en-CH"/>
-        </w:rPr>
+        <w:jc w:val="both"/>
+      </w:pPr>
+      <w:r>
         <w:t xml:space="preserve">The integration of artificial intelligence (AI) into recruitment processes has transformed how organizations evaluate job applicants. </w:t>
       </w:r>
       <w:r>
@@ -1595,7 +1658,7 @@
       <w:r>
         <w:t xml:space="preserve"> embedded in training data and model architectures (</w:t>
       </w:r>
-      <w:hyperlink r:id="rId11" w:history="1">
+      <w:hyperlink r:id="rId15" w:history="1">
         <w:r>
           <w:rPr>
             <w:rStyle w:val="Hyperlink"/>
@@ -1604,15 +1667,12 @@
         </w:r>
       </w:hyperlink>
       <w:r>
-        <w:rPr>
-          <w:lang w:val="en-CH"/>
-        </w:rPr>
         <w:t xml:space="preserve"> </w:t>
       </w:r>
       <w:r>
         <w:t>This is particularly critical during the early stages of hiring, where automated models interpret CVs and cover letters—documents that inherently reflect individual self-presentation strategies shaped by societal norms (</w:t>
       </w:r>
-      <w:hyperlink r:id="rId12" w:history="1">
+      <w:hyperlink r:id="rId16" w:history="1">
         <w:r>
           <w:rPr>
             <w:rStyle w:val="Hyperlink"/>
@@ -1627,147 +1687,84 @@
         <w:t xml:space="preserve"> </w:t>
       </w:r>
       <w:r>
-        <w:rPr>
-          <w:lang w:val="en-CH"/>
-        </w:rPr>
-        <w:t xml:space="preserve">AI systems trained on real-world data are vulnerable to perpetuating historical societal biases, particularly gender biases embedded in language and occupational roles. This study is part of the broader Horizon Europe BIAS project, which aims to examine and mitigate such biases in AI systems deployed within </w:t>
-      </w:r>
-      <w:proofErr w:type="spellStart"/>
-      <w:r>
-        <w:rPr>
-          <w:lang w:val="en-CH"/>
-        </w:rPr>
-        <w:t>labor</w:t>
-      </w:r>
-      <w:proofErr w:type="spellEnd"/>
-      <w:r>
-        <w:rPr>
-          <w:lang w:val="en-CH"/>
-        </w:rPr>
-        <w:t xml:space="preserve"> market contexts.</w:t>
+        <w:t>AI systems trained on real-world data are vulnerable to perpetuating historical societal biases, particularly gender biases embedded in language and occupational roles. This study is part of the broader Horizon Europe BIAS project, which aims to examine and mitigate such biases in AI systems deployed within labor market contexts.</w:t>
       </w:r>
     </w:p>
     <w:p>
       <w:pPr>
         <w:pStyle w:val="ListParagraph"/>
         <w:ind w:left="644"/>
-        <w:rPr>
-          <w:lang w:val="en-CH"/>
-        </w:rPr>
+        <w:jc w:val="both"/>
       </w:pPr>
     </w:p>
     <w:p>
       <w:pPr>
         <w:pStyle w:val="ListParagraph"/>
         <w:ind w:left="644"/>
-        <w:rPr>
-          <w:lang w:val="en-CH"/>
-        </w:rPr>
-      </w:pPr>
-      <w:r>
-        <w:rPr>
-          <w:lang w:val="en-CH"/>
-        </w:rPr>
+        <w:jc w:val="both"/>
+      </w:pPr>
+      <w:r>
         <w:t>2</w:t>
       </w:r>
       <w:r>
-        <w:rPr>
-          <w:lang w:val="en-CH"/>
-        </w:rPr>
-        <w:t>.1. Gender Disparities in Training Data</w:t>
+        <w:t xml:space="preserve">.1. </w:t>
+      </w:r>
+      <w:commentRangeStart w:id="6"/>
+      <w:commentRangeStart w:id="7"/>
+      <w:r>
+        <w:t>Gender Disparities in Training Data</w:t>
+      </w:r>
+      <w:commentRangeEnd w:id="6"/>
+      <w:r>
+        <w:rPr>
+          <w:rStyle w:val="CommentReference"/>
+        </w:rPr>
+        <w:commentReference w:id="6"/>
+      </w:r>
+      <w:commentRangeEnd w:id="7"/>
+      <w:r>
+        <w:rPr>
+          <w:rStyle w:val="CommentReference"/>
+        </w:rPr>
+        <w:commentReference w:id="7"/>
       </w:r>
     </w:p>
     <w:p>
       <w:pPr>
         <w:pStyle w:val="ListParagraph"/>
         <w:ind w:left="644"/>
-        <w:rPr>
-          <w:lang w:val="en-CH"/>
-        </w:rPr>
+        <w:jc w:val="both"/>
       </w:pPr>
     </w:p>
     <w:p>
       <w:pPr>
         <w:pStyle w:val="ListParagraph"/>
         <w:ind w:left="644"/>
-      </w:pPr>
-      <w:r>
-        <w:rPr>
-          <w:lang w:val="en-CH"/>
-        </w:rPr>
-        <w:t xml:space="preserve">One of the foundational challenges in mitigating bias in AI hiring systems is the representational imbalance in training datasets. This issue is evident in the widely used </w:t>
-      </w:r>
-      <w:proofErr w:type="spellStart"/>
-      <w:r>
-        <w:rPr>
-          <w:lang w:val="en-CH"/>
-        </w:rPr>
-        <w:t>BiasBios</w:t>
-      </w:r>
-      <w:proofErr w:type="spellEnd"/>
-      <w:r>
-        <w:rPr>
-          <w:lang w:val="en-CH"/>
-        </w:rPr>
-        <w:t xml:space="preserve"> dataset—a corpus of over 390,000 biographies </w:t>
-      </w:r>
-      <w:proofErr w:type="spellStart"/>
-      <w:r>
-        <w:rPr>
-          <w:lang w:val="en-CH"/>
-        </w:rPr>
-        <w:t>labeled</w:t>
-      </w:r>
-      <w:proofErr w:type="spellEnd"/>
-      <w:r>
-        <w:rPr>
-          <w:lang w:val="en-CH"/>
-        </w:rPr>
-        <w:t xml:space="preserve"> with gender and occupation</w:t>
-      </w:r>
-      <w:r>
-        <w:rPr>
-          <w:lang w:val="en-CH"/>
-        </w:rPr>
+        <w:jc w:val="both"/>
+      </w:pPr>
+      <w:r>
+        <w:t>One of the foundational challenges in mitigating bias in AI hiring systems is the representational imbalance in training datasets. This issue is evident in the widely used BiasBios dataset—a corpus of over 390,000 biographies labeled with gender and occupation</w:t>
+      </w:r>
+      <w:r>
         <w:t>, c</w:t>
       </w:r>
-      <w:proofErr w:type="spellStart"/>
-      <w:r>
-        <w:t>ontain</w:t>
-      </w:r>
-      <w:proofErr w:type="spellEnd"/>
-      <w:r>
-        <w:t xml:space="preserve"> embedded demographic skews that can influence downstream decision-making</w:t>
-      </w:r>
-      <w:r>
-        <w:rPr>
-          <w:lang w:val="en-CH"/>
-        </w:rPr>
+      <w:r>
+        <w:t>ontain embedded demographic skews that can influence downstream decision-making</w:t>
+      </w:r>
+      <w:r>
         <w:t>. As visualized in Figure 1</w:t>
       </w:r>
       <w:r>
-        <w:rPr>
-          <w:lang w:val="en-CH"/>
-        </w:rPr>
         <w:t xml:space="preserve"> and 2</w:t>
       </w:r>
       <w:r>
-        <w:rPr>
-          <w:lang w:val="en-CH"/>
-        </w:rPr>
-        <w:t xml:space="preserve">, a disproportionate representation exists between male and female entries, with 53.9% identified as male (213,543) and 46.1% as female (182,646). While this may seem modest, such </w:t>
-      </w:r>
-      <w:r>
-        <w:rPr>
-          <w:lang w:val="en-CH"/>
-        </w:rPr>
+        <w:t xml:space="preserve">, a disproportionate representation exists between male and female entries, with 53.9% identified as male (213,543) and 46.1% as female (182,646). While this may seem modest, such imbalances become more problematic when they intersect with gender-stereotyped </w:t>
+      </w:r>
+      <w:r>
         <w:lastRenderedPageBreak/>
-        <w:t>imbalances become more problematic when they intersect with gender-stereotyped occupational labels</w:t>
-      </w:r>
-      <w:r>
-        <w:rPr>
-          <w:lang w:val="en-CH"/>
-        </w:rPr>
+        <w:t>occupational labels</w:t>
+      </w:r>
+      <w:r>
         <w:t>,</w:t>
       </w:r>
       <w:r>
@@ -1795,7 +1792,7 @@
       <w:r>
         <w:t>” are male-dominated (</w:t>
       </w:r>
-      <w:hyperlink r:id="rId13" w:history="1">
+      <w:hyperlink r:id="rId17" w:history="1">
         <w:r>
           <w:rPr>
             <w:rStyle w:val="Hyperlink"/>
@@ -1806,7 +1803,7 @@
       <w:r>
         <w:t xml:space="preserve">; </w:t>
       </w:r>
-      <w:hyperlink r:id="rId14" w:history="1">
+      <w:hyperlink r:id="rId18" w:history="1">
         <w:r>
           <w:rPr>
             <w:rStyle w:val="Hyperlink"/>
@@ -1822,26 +1819,16 @@
       <w:pPr>
         <w:pStyle w:val="ListParagraph"/>
         <w:ind w:left="644"/>
-        <w:rPr>
-          <w:lang w:val="en-CH"/>
-        </w:rPr>
-      </w:pPr>
-      <w:r>
-        <w:rPr>
-          <w:lang w:val="en-CH"/>
-        </w:rPr>
+        <w:jc w:val="both"/>
+      </w:pPr>
+      <w:commentRangeStart w:id="8"/>
+      <w:r>
         <w:t xml:space="preserve">Further disaggregation by profession (Figure </w:t>
       </w:r>
       <w:r>
-        <w:rPr>
-          <w:lang w:val="en-CH"/>
-        </w:rPr>
         <w:t>3</w:t>
       </w:r>
       <w:r>
-        <w:rPr>
-          <w:lang w:val="en-CH"/>
-        </w:rPr>
         <w:t>) illustrates that certain occupations are strongly gender-coded in the dataset. For instance, female representation is overwhelmingly dominant in roles such as:</w:t>
       </w:r>
     </w:p>
@@ -1852,14 +1839,9 @@
           <w:ilvl w:val="0"/>
           <w:numId w:val="23"/>
         </w:numPr>
-        <w:rPr>
-          <w:lang w:val="en-CH"/>
-        </w:rPr>
-      </w:pPr>
-      <w:r>
-        <w:rPr>
-          <w:lang w:val="en-CH"/>
-        </w:rPr>
+        <w:jc w:val="both"/>
+      </w:pPr>
+      <w:r>
         <w:t>Dietitian (93%)</w:t>
       </w:r>
     </w:p>
@@ -1870,14 +1852,9 @@
           <w:ilvl w:val="0"/>
           <w:numId w:val="23"/>
         </w:numPr>
-        <w:rPr>
-          <w:lang w:val="en-CH"/>
-        </w:rPr>
-      </w:pPr>
-      <w:r>
-        <w:rPr>
-          <w:lang w:val="en-CH"/>
-        </w:rPr>
+        <w:jc w:val="both"/>
+      </w:pPr>
+      <w:r>
         <w:t>Nurse (91%)</w:t>
       </w:r>
     </w:p>
@@ -1888,14 +1865,9 @@
           <w:ilvl w:val="0"/>
           <w:numId w:val="23"/>
         </w:numPr>
-        <w:rPr>
-          <w:lang w:val="en-CH"/>
-        </w:rPr>
-      </w:pPr>
-      <w:r>
-        <w:rPr>
-          <w:lang w:val="en-CH"/>
-        </w:rPr>
+        <w:jc w:val="both"/>
+      </w:pPr>
+      <w:r>
         <w:t>Yoga Teacher(85%)</w:t>
       </w:r>
     </w:p>
@@ -1906,14 +1878,9 @@
           <w:ilvl w:val="0"/>
           <w:numId w:val="23"/>
         </w:numPr>
-        <w:rPr>
-          <w:lang w:val="en-CH"/>
-        </w:rPr>
-      </w:pPr>
-      <w:r>
-        <w:rPr>
-          <w:lang w:val="en-CH"/>
-        </w:rPr>
+        <w:jc w:val="both"/>
+      </w:pPr>
+      <w:r>
         <w:t>Interior Designer (81%)</w:t>
       </w:r>
     </w:p>
@@ -1921,14 +1888,9 @@
       <w:pPr>
         <w:pStyle w:val="ListParagraph"/>
         <w:ind w:left="644"/>
-        <w:rPr>
-          <w:lang w:val="en-CH"/>
-        </w:rPr>
-      </w:pPr>
-      <w:r>
-        <w:rPr>
-          <w:lang w:val="en-CH"/>
-        </w:rPr>
+        <w:jc w:val="both"/>
+      </w:pPr>
+      <w:r>
         <w:t>In contrast, male-dominated professions include:</w:t>
       </w:r>
     </w:p>
@@ -1939,26 +1901,15 @@
           <w:ilvl w:val="0"/>
           <w:numId w:val="24"/>
         </w:numPr>
-        <w:rPr>
-          <w:lang w:val="en-CH"/>
-        </w:rPr>
-      </w:pPr>
-      <w:r>
-        <w:rPr>
-          <w:lang w:val="en-CH"/>
-        </w:rPr>
+        <w:jc w:val="both"/>
+      </w:pPr>
+      <w:r>
         <w:t>Rapper (</w:t>
       </w:r>
       <w:r>
-        <w:rPr>
-          <w:lang w:val="en-CH"/>
-        </w:rPr>
         <w:t>90</w:t>
       </w:r>
       <w:r>
-        <w:rPr>
-          <w:lang w:val="en-CH"/>
-        </w:rPr>
         <w:t>%)</w:t>
       </w:r>
     </w:p>
@@ -1969,23 +1920,10 @@
           <w:ilvl w:val="0"/>
           <w:numId w:val="24"/>
         </w:numPr>
-        <w:rPr>
-          <w:lang w:val="en-CH"/>
-        </w:rPr>
-      </w:pPr>
-      <w:proofErr w:type="spellStart"/>
-      <w:r>
-        <w:rPr>
-          <w:lang w:val="en-CH"/>
-        </w:rPr>
-        <w:t>Dj</w:t>
-      </w:r>
-      <w:proofErr w:type="spellEnd"/>
-      <w:r>
-        <w:rPr>
-          <w:lang w:val="en-CH"/>
-        </w:rPr>
-        <w:t>(86%)</w:t>
+        <w:jc w:val="both"/>
+      </w:pPr>
+      <w:r>
+        <w:t>Dj(86%)</w:t>
       </w:r>
     </w:p>
     <w:p>
@@ -1995,14 +1933,9 @@
           <w:ilvl w:val="0"/>
           <w:numId w:val="24"/>
         </w:numPr>
-        <w:rPr>
-          <w:lang w:val="en-CH"/>
-        </w:rPr>
-      </w:pPr>
-      <w:r>
-        <w:rPr>
-          <w:lang w:val="en-CH"/>
-        </w:rPr>
+        <w:jc w:val="both"/>
+      </w:pPr>
+      <w:r>
         <w:t>Surgeon (85%)</w:t>
       </w:r>
     </w:p>
@@ -2013,76 +1946,44 @@
           <w:ilvl w:val="0"/>
           <w:numId w:val="24"/>
         </w:numPr>
-        <w:rPr>
-          <w:lang w:val="en-CH"/>
-        </w:rPr>
-      </w:pPr>
-      <w:r>
-        <w:rPr>
-          <w:lang w:val="en-CH"/>
-        </w:rPr>
+        <w:jc w:val="both"/>
+      </w:pPr>
+      <w:r>
         <w:t>Software Engineer (</w:t>
       </w:r>
       <w:r>
-        <w:rPr>
-          <w:lang w:val="en-CH"/>
-        </w:rPr>
         <w:t>85</w:t>
       </w:r>
       <w:r>
-        <w:rPr>
-          <w:lang w:val="en-CH"/>
-        </w:rPr>
         <w:t>%)</w:t>
       </w:r>
+      <w:commentRangeEnd w:id="8"/>
+      <w:r>
+        <w:rPr>
+          <w:rStyle w:val="CommentReference"/>
+        </w:rPr>
+        <w:commentReference w:id="8"/>
+      </w:r>
     </w:p>
     <w:p>
       <w:pPr>
         <w:ind w:left="644"/>
-        <w:rPr>
-          <w:lang w:val="en-CH"/>
-        </w:rPr>
-      </w:pPr>
-      <w:r>
-        <w:t xml:space="preserve">These imbalances are more than representational; they shape model </w:t>
-      </w:r>
-      <w:proofErr w:type="spellStart"/>
-      <w:r>
-        <w:t>behavior</w:t>
-      </w:r>
-      <w:proofErr w:type="spellEnd"/>
-      <w:r>
-        <w:t xml:space="preserve">. For instance, </w:t>
+        <w:jc w:val="both"/>
+      </w:pPr>
+      <w:r>
+        <w:t xml:space="preserve">These imbalances are more than representational; they shape model behavior. For instance, </w:t>
       </w:r>
       <w:r>
         <w:t>(</w:t>
       </w:r>
-      <w:proofErr w:type="spellStart"/>
-      <w:r>
-        <w:fldChar w:fldCharType="begin"/>
-      </w:r>
-      <w:r>
-        <w:instrText>HYPERLINK "https://aclanthology.org/2022.nlpcss-1.15/"</w:instrText>
-      </w:r>
-      <w:r>
-        <w:fldChar w:fldCharType="separate"/>
-      </w:r>
-      <w:r>
-        <w:rPr>
-          <w:rStyle w:val="Hyperlink"/>
-        </w:rPr>
-        <w:t>Njoto</w:t>
-      </w:r>
-      <w:proofErr w:type="spellEnd"/>
-      <w:r>
-        <w:rPr>
-          <w:rStyle w:val="Hyperlink"/>
-        </w:rPr>
-        <w:t xml:space="preserve"> et al.,2022</w:t>
-      </w:r>
-      <w:r>
-        <w:fldChar w:fldCharType="end"/>
-      </w:r>
+      <w:hyperlink r:id="rId19" w:history="1">
+        <w:r>
+          <w:rPr>
+            <w:rStyle w:val="Hyperlink"/>
+          </w:rPr>
+          <w:t>Njoto et al.,2022</w:t>
+        </w:r>
+      </w:hyperlink>
       <w:r>
         <w:t xml:space="preserve">) illustrate that pretrained NLP models frequently learn </w:t>
       </w:r>
@@ -2107,52 +2008,33 @@
         <w:t xml:space="preserve"> in algorithmic hiring pipelines.</w:t>
       </w:r>
       <w:r>
-        <w:rPr>
-          <w:lang w:val="en-CH"/>
-        </w:rPr>
         <w:t xml:space="preserve"> </w:t>
       </w:r>
       <w:r>
-        <w:rPr>
-          <w:lang w:val="en-CH"/>
-        </w:rPr>
         <w:t>These disparities reinforce stereotypical gender-role associations and pose serious risks when used in training AI systems for job screening or candidate recommendation. Without intervention, models trained on such data are likely to learn and reproduce biased mappings</w:t>
       </w:r>
       <w:r>
-        <w:rPr>
-          <w:lang w:val="en-CH"/>
-        </w:rPr>
         <w:t xml:space="preserve"> </w:t>
       </w:r>
       <w:r>
-        <w:rPr>
-          <w:lang w:val="en-CH"/>
-        </w:rPr>
         <w:t>between gendered language cues and professional</w:t>
       </w:r>
       <w:r>
-        <w:rPr>
-          <w:lang w:val="en-CH"/>
-        </w:rPr>
         <w:t xml:space="preserve"> </w:t>
       </w:r>
       <w:r>
-        <w:rPr>
-          <w:lang w:val="en-CH"/>
-        </w:rPr>
         <w:t>competence.</w:t>
       </w:r>
     </w:p>
     <w:p>
       <w:pPr>
         <w:ind w:left="644"/>
-        <w:rPr>
-          <w:lang w:val="en-CH"/>
-        </w:rPr>
-      </w:pPr>
-    </w:p>
-    <w:p>
-      <w:pPr>
+        <w:jc w:val="both"/>
+      </w:pPr>
+    </w:p>
+    <w:p>
+      <w:pPr>
+        <w:jc w:val="both"/>
         <w:rPr>
           <w:sz w:val="22"/>
           <w:szCs w:val="22"/>
@@ -2188,7 +2070,7 @@
                     <pic:cNvPicPr/>
                   </pic:nvPicPr>
                   <pic:blipFill>
-                    <a:blip r:embed="rId15"/>
+                    <a:blip r:embed="rId20"/>
                     <a:stretch>
                       <a:fillRect/>
                     </a:stretch>
@@ -2212,6 +2094,7 @@
     <w:p>
       <w:pPr>
         <w:ind w:firstLine="720"/>
+        <w:jc w:val="both"/>
         <w:rPr>
           <w:rFonts w:asciiTheme="majorHAnsi" w:hAnsiTheme="majorHAnsi"/>
           <w:sz w:val="20"/>
@@ -2250,20 +2133,46 @@
           <w:sz w:val="20"/>
           <w:szCs w:val="20"/>
         </w:rPr>
-        <w:t>ender distribution on whole dataset.</w:t>
-      </w:r>
-    </w:p>
-    <w:p>
-      <w:pPr>
+        <w:t xml:space="preserve">ender distribution on whole </w:t>
+      </w:r>
+      <w:commentRangeStart w:id="9"/>
+      <w:r>
         <w:rPr>
           <w:rFonts w:asciiTheme="majorHAnsi" w:hAnsiTheme="majorHAnsi"/>
           <w:sz w:val="20"/>
           <w:szCs w:val="20"/>
         </w:rPr>
-      </w:pPr>
-    </w:p>
-    <w:p>
-      <w:pPr>
+        <w:t>dataset</w:t>
+      </w:r>
+      <w:commentRangeEnd w:id="9"/>
+      <w:r>
+        <w:rPr>
+          <w:rStyle w:val="CommentReference"/>
+        </w:rPr>
+        <w:commentReference w:id="9"/>
+      </w:r>
+      <w:r>
+        <w:rPr>
+          <w:rFonts w:asciiTheme="majorHAnsi" w:hAnsiTheme="majorHAnsi"/>
+          <w:sz w:val="20"/>
+          <w:szCs w:val="20"/>
+        </w:rPr>
+        <w:t>.</w:t>
+      </w:r>
+    </w:p>
+    <w:p>
+      <w:pPr>
+        <w:jc w:val="both"/>
+        <w:rPr>
+          <w:rFonts w:asciiTheme="majorHAnsi" w:hAnsiTheme="majorHAnsi"/>
+          <w:sz w:val="20"/>
+          <w:szCs w:val="20"/>
+        </w:rPr>
+      </w:pPr>
+    </w:p>
+    <w:p>
+      <w:pPr>
+        <w:jc w:val="both"/>
         <w:rPr>
           <w:sz w:val="22"/>
           <w:szCs w:val="22"/>
@@ -2300,7 +2209,7 @@
                     <pic:cNvPicPr/>
                   </pic:nvPicPr>
                   <pic:blipFill>
-                    <a:blip r:embed="rId16"/>
+                    <a:blip r:embed="rId21"/>
                     <a:stretch>
                       <a:fillRect/>
                     </a:stretch>
@@ -2324,6 +2233,7 @@
     <w:p>
       <w:pPr>
         <w:ind w:firstLine="720"/>
+        <w:jc w:val="both"/>
         <w:rPr>
           <w:rFonts w:asciiTheme="majorHAnsi" w:hAnsiTheme="majorHAnsi"/>
           <w:sz w:val="20"/>
@@ -2362,29 +2272,12 @@
           <w:sz w:val="20"/>
           <w:szCs w:val="20"/>
         </w:rPr>
-        <w:t xml:space="preserve">distribution in </w:t>
-      </w:r>
-      <w:proofErr w:type="spellStart"/>
-      <w:r>
-        <w:rPr>
-          <w:rFonts w:asciiTheme="majorHAnsi" w:hAnsiTheme="majorHAnsi"/>
-          <w:sz w:val="20"/>
-          <w:szCs w:val="20"/>
-        </w:rPr>
-        <w:t>BiasBios</w:t>
-      </w:r>
-      <w:proofErr w:type="spellEnd"/>
-      <w:r>
-        <w:rPr>
-          <w:rFonts w:asciiTheme="majorHAnsi" w:hAnsiTheme="majorHAnsi"/>
-          <w:sz w:val="20"/>
-          <w:szCs w:val="20"/>
-        </w:rPr>
-        <w:t xml:space="preserve"> dataset</w:t>
-      </w:r>
-    </w:p>
-    <w:p>
-      <w:pPr>
+        <w:t>distribution in BiasBios dataset</w:t>
+      </w:r>
+    </w:p>
+    <w:p>
+      <w:pPr>
+        <w:jc w:val="both"/>
         <w:rPr>
           <w:sz w:val="22"/>
           <w:szCs w:val="22"/>
@@ -2420,7 +2313,7 @@
                     <pic:cNvPicPr/>
                   </pic:nvPicPr>
                   <pic:blipFill>
-                    <a:blip r:embed="rId17"/>
+                    <a:blip r:embed="rId22"/>
                     <a:stretch>
                       <a:fillRect/>
                     </a:stretch>
@@ -2444,6 +2337,7 @@
     <w:p>
       <w:pPr>
         <w:ind w:firstLine="644"/>
+        <w:jc w:val="both"/>
         <w:rPr>
           <w:rFonts w:asciiTheme="majorHAnsi" w:hAnsiTheme="majorHAnsi"/>
           <w:sz w:val="20"/>
@@ -2466,37 +2360,45 @@
           <w:sz w:val="20"/>
           <w:szCs w:val="20"/>
         </w:rPr>
-        <w:t xml:space="preserve"> Gender Representations in various Professions</w:t>
+        <w:t xml:space="preserve"> Gender Representations in various </w:t>
+      </w:r>
+      <w:commentRangeStart w:id="10"/>
+      <w:r>
+        <w:rPr>
+          <w:rFonts w:asciiTheme="majorHAnsi" w:hAnsiTheme="majorHAnsi"/>
+          <w:sz w:val="20"/>
+          <w:szCs w:val="20"/>
+        </w:rPr>
+        <w:t>Professions</w:t>
+      </w:r>
+      <w:commentRangeEnd w:id="10"/>
+      <w:r>
+        <w:rPr>
+          <w:rStyle w:val="CommentReference"/>
+        </w:rPr>
+        <w:commentReference w:id="10"/>
       </w:r>
     </w:p>
     <w:p>
       <w:pPr>
         <w:pStyle w:val="ListParagraph"/>
         <w:ind w:left="644"/>
-        <w:rPr>
-          <w:lang w:val="en-CH"/>
-        </w:rPr>
-      </w:pPr>
-      <w:r>
-        <w:rPr>
-          <w:lang w:val="en-CH"/>
-        </w:rPr>
+        <w:jc w:val="both"/>
+      </w:pPr>
+      <w:r>
         <w:t>2</w:t>
       </w:r>
       <w:r>
-        <w:rPr>
-          <w:lang w:val="en-CH"/>
-        </w:rPr>
         <w:t>.2. Synthetic Data for Bias Mitigation</w:t>
       </w:r>
     </w:p>
     <w:p>
       <w:pPr>
         <w:ind w:left="644"/>
-        <w:rPr>
-          <w:sz w:val="22"/>
-          <w:szCs w:val="22"/>
-          <w:lang w:val="en-CH"/>
+        <w:jc w:val="both"/>
+        <w:rPr>
+          <w:sz w:val="22"/>
+          <w:szCs w:val="22"/>
         </w:rPr>
       </w:pPr>
       <w:r>
@@ -2506,7 +2408,7 @@
         </w:rPr>
         <w:t>To counteract such biases, synthetic data generation has emerged as a promising solution (</w:t>
       </w:r>
-      <w:hyperlink r:id="rId18" w:history="1">
+      <w:hyperlink r:id="rId23" w:history="1">
         <w:r>
           <w:rPr>
             <w:rStyle w:val="Hyperlink"/>
@@ -2523,7 +2425,7 @@
         </w:rPr>
         <w:t xml:space="preserve">; </w:t>
       </w:r>
-      <w:hyperlink r:id="rId19" w:history="1">
+      <w:hyperlink r:id="rId24" w:history="1">
         <w:r>
           <w:rPr>
             <w:rStyle w:val="Hyperlink"/>
@@ -2551,7 +2453,6 @@
         <w:rPr>
           <w:sz w:val="22"/>
           <w:szCs w:val="22"/>
-          <w:lang w:val="en-CH"/>
         </w:rPr>
         <w:t xml:space="preserve">his </w:t>
       </w:r>
@@ -2559,7 +2460,6 @@
         <w:rPr>
           <w:sz w:val="22"/>
           <w:szCs w:val="22"/>
-          <w:lang w:val="en-CH"/>
         </w:rPr>
         <w:t>project</w:t>
       </w:r>
@@ -2567,7 +2467,6 @@
         <w:rPr>
           <w:sz w:val="22"/>
           <w:szCs w:val="22"/>
-          <w:lang w:val="en-CH"/>
         </w:rPr>
         <w:t xml:space="preserve"> proposes a modular synthetic data generation framework for constructing balanced and bias-aware training and evaluation datasets. Specifically, our framework focuses on the systematic generation of job application materials</w:t>
       </w:r>
@@ -2575,7 +2474,7 @@
         <w:rPr>
           <w:rFonts w:ascii="Times New Roman" w:eastAsia="Times New Roman" w:hAnsi="Times New Roman" w:cs="Times New Roman"/>
           <w:kern w:val="0"/>
-          <w:lang w:val="en-CH" w:eastAsia="en-CH"/>
+          <w:lang/>
           <w14:ligatures w14:val="none"/>
         </w:rPr>
         <w:t xml:space="preserve"> </w:t>
@@ -2584,7 +2483,6 @@
         <w:rPr>
           <w:sz w:val="22"/>
           <w:szCs w:val="22"/>
-          <w:lang w:val="en-CH"/>
         </w:rPr>
         <w:t>We generate artificial CVs and cover letters that allow controlled variation of:</w:t>
       </w:r>
@@ -2598,17 +2496,18 @@
         <w:tabs>
           <w:tab w:val="num" w:pos="720"/>
         </w:tabs>
-        <w:rPr>
-          <w:sz w:val="22"/>
-          <w:szCs w:val="22"/>
-          <w:lang w:val="en-CH"/>
-        </w:rPr>
-      </w:pPr>
-      <w:r>
-        <w:rPr>
-          <w:sz w:val="22"/>
-          <w:szCs w:val="22"/>
-          <w:lang w:val="en-CH"/>
+        <w:jc w:val="both"/>
+        <w:rPr>
+          <w:sz w:val="22"/>
+          <w:szCs w:val="22"/>
+        </w:rPr>
+      </w:pPr>
+      <w:commentRangeStart w:id="11"/>
+      <w:commentRangeStart w:id="12"/>
+      <w:r>
+        <w:rPr>
+          <w:sz w:val="22"/>
+          <w:szCs w:val="22"/>
         </w:rPr>
         <w:t>Demographic attributes (e.g., gender markers, names)</w:t>
       </w:r>
@@ -2622,17 +2521,16 @@
         <w:tabs>
           <w:tab w:val="num" w:pos="720"/>
         </w:tabs>
-        <w:rPr>
-          <w:sz w:val="22"/>
-          <w:szCs w:val="22"/>
-          <w:lang w:val="en-CH"/>
-        </w:rPr>
-      </w:pPr>
-      <w:r>
-        <w:rPr>
-          <w:sz w:val="22"/>
-          <w:szCs w:val="22"/>
-          <w:lang w:val="en-CH"/>
+        <w:jc w:val="both"/>
+        <w:rPr>
+          <w:sz w:val="22"/>
+          <w:szCs w:val="22"/>
+        </w:rPr>
+      </w:pPr>
+      <w:r>
+        <w:rPr>
+          <w:sz w:val="22"/>
+          <w:szCs w:val="22"/>
         </w:rPr>
         <w:t>Linguistic features (e.g., assertive vs. communal tone)</w:t>
       </w:r>
@@ -2646,36 +2544,48 @@
         <w:tabs>
           <w:tab w:val="num" w:pos="720"/>
         </w:tabs>
-        <w:rPr>
-          <w:sz w:val="22"/>
-          <w:szCs w:val="22"/>
-          <w:lang w:val="en-CH"/>
-        </w:rPr>
-      </w:pPr>
-      <w:r>
-        <w:rPr>
-          <w:sz w:val="22"/>
-          <w:szCs w:val="22"/>
-          <w:lang w:val="en-CH"/>
+        <w:jc w:val="both"/>
+        <w:rPr>
+          <w:sz w:val="22"/>
+          <w:szCs w:val="22"/>
+        </w:rPr>
+      </w:pPr>
+      <w:r>
+        <w:rPr>
+          <w:sz w:val="22"/>
+          <w:szCs w:val="22"/>
         </w:rPr>
         <w:lastRenderedPageBreak/>
         <w:t>Sensitive/proxy terms (e.g., “maternity leave”, “first-generation college graduate”)</w:t>
       </w:r>
+      <w:commentRangeEnd w:id="11"/>
+      <w:r>
+        <w:rPr>
+          <w:rStyle w:val="CommentReference"/>
+        </w:rPr>
+        <w:commentReference w:id="11"/>
+      </w:r>
+      <w:commentRangeEnd w:id="12"/>
+      <w:r>
+        <w:rPr>
+          <w:rStyle w:val="CommentReference"/>
+        </w:rPr>
+        <w:commentReference w:id="12"/>
+      </w:r>
     </w:p>
     <w:p>
       <w:pPr>
         <w:ind w:left="644"/>
-        <w:rPr>
-          <w:sz w:val="22"/>
-          <w:szCs w:val="22"/>
-          <w:lang w:val="en-CH"/>
-        </w:rPr>
-      </w:pPr>
-      <w:r>
-        <w:rPr>
-          <w:sz w:val="22"/>
-          <w:szCs w:val="22"/>
-          <w:lang w:val="en-CH"/>
+        <w:jc w:val="both"/>
+        <w:rPr>
+          <w:sz w:val="22"/>
+          <w:szCs w:val="22"/>
+        </w:rPr>
+      </w:pPr>
+      <w:r>
+        <w:rPr>
+          <w:sz w:val="22"/>
+          <w:szCs w:val="22"/>
         </w:rPr>
         <w:t>The synthetic data are designed to vary along critical demographic dimensions while preserving semantic and professional coherence. These terms are not inherently biased, but their correlated associations with protected characteristics make them essential for bias stress-testing.</w:t>
       </w:r>
@@ -2683,7 +2593,6 @@
         <w:rPr>
           <w:sz w:val="22"/>
           <w:szCs w:val="22"/>
-          <w:lang w:val="en-CH"/>
         </w:rPr>
         <w:t xml:space="preserve"> </w:t>
       </w:r>
@@ -2708,9 +2617,31 @@
           <w:sz w:val="22"/>
           <w:szCs w:val="22"/>
         </w:rPr>
-        <w:t xml:space="preserve"> is used to test and mitigate model responses (</w:t>
-      </w:r>
-      <w:hyperlink r:id="rId20" w:history="1">
+        <w:t xml:space="preserve"> </w:t>
+      </w:r>
+      <w:commentRangeStart w:id="13"/>
+      <w:r>
+        <w:rPr>
+          <w:sz w:val="22"/>
+          <w:szCs w:val="22"/>
+        </w:rPr>
+        <w:t xml:space="preserve">is used to test and mitigate model responses </w:t>
+      </w:r>
+      <w:commentRangeEnd w:id="13"/>
+      <w:r>
+        <w:rPr>
+          <w:rStyle w:val="CommentReference"/>
+        </w:rPr>
+        <w:commentReference w:id="13"/>
+      </w:r>
+      <w:r>
+        <w:rPr>
+          <w:sz w:val="22"/>
+          <w:szCs w:val="22"/>
+        </w:rPr>
+        <w:t>(</w:t>
+      </w:r>
+      <w:hyperlink r:id="rId25" w:history="1">
         <w:r>
           <w:rPr>
             <w:rStyle w:val="Hyperlink"/>
@@ -2731,17 +2662,16 @@
     <w:p>
       <w:pPr>
         <w:ind w:left="644"/>
-        <w:rPr>
-          <w:sz w:val="22"/>
-          <w:szCs w:val="22"/>
-          <w:lang w:val="en-CH"/>
-        </w:rPr>
-      </w:pPr>
-      <w:r>
-        <w:rPr>
-          <w:sz w:val="22"/>
-          <w:szCs w:val="22"/>
-          <w:lang w:val="en-CH"/>
+        <w:jc w:val="both"/>
+        <w:rPr>
+          <w:sz w:val="22"/>
+          <w:szCs w:val="22"/>
+        </w:rPr>
+      </w:pPr>
+      <w:r>
+        <w:rPr>
+          <w:sz w:val="22"/>
+          <w:szCs w:val="22"/>
         </w:rPr>
         <w:t>The objectives of this study are threefold:</w:t>
       </w:r>
@@ -2753,17 +2683,16 @@
           <w:ilvl w:val="0"/>
           <w:numId w:val="29"/>
         </w:numPr>
-        <w:rPr>
-          <w:sz w:val="22"/>
-          <w:szCs w:val="22"/>
-          <w:lang w:val="en-CH"/>
-        </w:rPr>
-      </w:pPr>
-      <w:r>
-        <w:rPr>
-          <w:sz w:val="22"/>
-          <w:szCs w:val="22"/>
-          <w:lang w:val="en-CH"/>
+        <w:jc w:val="both"/>
+        <w:rPr>
+          <w:sz w:val="22"/>
+          <w:szCs w:val="22"/>
+        </w:rPr>
+      </w:pPr>
+      <w:r>
+        <w:rPr>
+          <w:sz w:val="22"/>
+          <w:szCs w:val="22"/>
         </w:rPr>
         <w:t>Quantify the extent of gender bias in existing datasets used in NLP hiring systems.</w:t>
       </w:r>
@@ -2775,17 +2704,16 @@
           <w:ilvl w:val="0"/>
           <w:numId w:val="29"/>
         </w:numPr>
-        <w:rPr>
-          <w:sz w:val="22"/>
-          <w:szCs w:val="22"/>
-          <w:lang w:val="en-CH"/>
-        </w:rPr>
-      </w:pPr>
-      <w:r>
-        <w:rPr>
-          <w:sz w:val="22"/>
-          <w:szCs w:val="22"/>
-          <w:lang w:val="en-CH"/>
+        <w:jc w:val="both"/>
+        <w:rPr>
+          <w:sz w:val="22"/>
+          <w:szCs w:val="22"/>
+        </w:rPr>
+      </w:pPr>
+      <w:r>
+        <w:rPr>
+          <w:sz w:val="22"/>
+          <w:szCs w:val="22"/>
         </w:rPr>
         <w:t>Develop a reproducible pipeline for generating demographically controlled synthetic application materials.</w:t>
       </w:r>
@@ -2797,53 +2725,33 @@
           <w:ilvl w:val="0"/>
           <w:numId w:val="29"/>
         </w:numPr>
-        <w:rPr>
-          <w:sz w:val="22"/>
-          <w:szCs w:val="22"/>
-          <w:lang w:val="en-CH"/>
-        </w:rPr>
-      </w:pPr>
-      <w:r>
-        <w:rPr>
-          <w:sz w:val="22"/>
-          <w:szCs w:val="22"/>
-          <w:lang w:val="en-CH"/>
-        </w:rPr>
-        <w:t xml:space="preserve">Evaluate the </w:t>
-      </w:r>
-      <w:proofErr w:type="spellStart"/>
-      <w:r>
-        <w:rPr>
-          <w:sz w:val="22"/>
-          <w:szCs w:val="22"/>
-          <w:lang w:val="en-CH"/>
-        </w:rPr>
-        <w:t>behavior</w:t>
-      </w:r>
-      <w:proofErr w:type="spellEnd"/>
-      <w:r>
-        <w:rPr>
-          <w:sz w:val="22"/>
-          <w:szCs w:val="22"/>
-          <w:lang w:val="en-CH"/>
-        </w:rPr>
-        <w:t xml:space="preserve"> of existing NLP models against this synthetic dataset to assess and mitigate their bias responses.</w:t>
+        <w:jc w:val="both"/>
+        <w:rPr>
+          <w:sz w:val="22"/>
+          <w:szCs w:val="22"/>
+        </w:rPr>
+      </w:pPr>
+      <w:r>
+        <w:rPr>
+          <w:sz w:val="22"/>
+          <w:szCs w:val="22"/>
+        </w:rPr>
+        <w:t>Evaluate the behavior of existing NLP models against this synthetic dataset to assess and mitigate their bias responses.</w:t>
       </w:r>
     </w:p>
     <w:p>
       <w:pPr>
         <w:ind w:left="644"/>
-        <w:rPr>
-          <w:sz w:val="22"/>
-          <w:szCs w:val="22"/>
-          <w:lang w:val="en-CH"/>
-        </w:rPr>
-      </w:pPr>
-      <w:r>
-        <w:rPr>
-          <w:sz w:val="22"/>
-          <w:szCs w:val="22"/>
-          <w:lang w:val="en-CH"/>
+        <w:jc w:val="both"/>
+        <w:rPr>
+          <w:sz w:val="22"/>
+          <w:szCs w:val="22"/>
+        </w:rPr>
+      </w:pPr>
+      <w:r>
+        <w:rPr>
+          <w:sz w:val="22"/>
+          <w:szCs w:val="22"/>
         </w:rPr>
         <w:t xml:space="preserve">By leveraging controlled synthetic data and fairness-driven evaluation protocols, </w:t>
       </w:r>
@@ -2851,7 +2759,6 @@
         <w:rPr>
           <w:sz w:val="22"/>
           <w:szCs w:val="22"/>
-          <w:lang w:val="en-CH"/>
         </w:rPr>
         <w:t>this</w:t>
       </w:r>
@@ -2859,7 +2766,6 @@
         <w:rPr>
           <w:sz w:val="22"/>
           <w:szCs w:val="22"/>
-          <w:lang w:val="en-CH"/>
         </w:rPr>
         <w:t xml:space="preserve"> work contributes to the development of transparent, accountable, and equitable AI tools in recruitment pipelines. </w:t>
       </w:r>
@@ -2893,7 +2799,7 @@
         </w:rPr>
         <w:t xml:space="preserve"> (</w:t>
       </w:r>
-      <w:hyperlink r:id="rId21" w:history="1">
+      <w:hyperlink r:id="rId26" w:history="1">
         <w:r>
           <w:rPr>
             <w:rStyle w:val="Hyperlink"/>
@@ -2926,7 +2832,7 @@
         </w:rPr>
         <w:t xml:space="preserve"> (</w:t>
       </w:r>
-      <w:hyperlink r:id="rId22" w:history="1">
+      <w:hyperlink r:id="rId27" w:history="1">
         <w:r>
           <w:rPr>
             <w:rStyle w:val="Hyperlink"/>
@@ -2943,7 +2849,7 @@
         </w:rPr>
         <w:t xml:space="preserve">; </w:t>
       </w:r>
-      <w:hyperlink r:id="rId23" w:history="1">
+      <w:hyperlink r:id="rId28" w:history="1">
         <w:r>
           <w:rPr>
             <w:rStyle w:val="Hyperlink"/>
@@ -2971,7 +2877,6 @@
         <w:rPr>
           <w:sz w:val="22"/>
           <w:szCs w:val="22"/>
-          <w:lang w:val="en-CH"/>
         </w:rPr>
         <w:t>Moreover, it provides a scalable blueprint for testing bias sensitivity in downstream NLP applications, especially in high-stakes domains.</w:t>
       </w:r>
@@ -2979,20 +2884,20 @@
     <w:p>
       <w:pPr>
         <w:ind w:left="644"/>
-        <w:rPr>
-          <w:sz w:val="22"/>
-          <w:szCs w:val="22"/>
-          <w:lang w:val="en-CH"/>
+        <w:jc w:val="both"/>
+        <w:rPr>
+          <w:sz w:val="22"/>
+          <w:szCs w:val="22"/>
         </w:rPr>
       </w:pPr>
     </w:p>
     <w:p>
       <w:pPr>
         <w:ind w:left="644"/>
-        <w:rPr>
-          <w:sz w:val="22"/>
-          <w:szCs w:val="22"/>
-          <w:lang w:val="en-CH"/>
+        <w:jc w:val="both"/>
+        <w:rPr>
+          <w:sz w:val="22"/>
+          <w:szCs w:val="22"/>
         </w:rPr>
       </w:pPr>
     </w:p>
@@ -3003,6 +2908,7 @@
           <w:ilvl w:val="0"/>
           <w:numId w:val="4"/>
         </w:numPr>
+        <w:jc w:val="both"/>
         <w:rPr>
           <w:b/>
           <w:bCs/>
@@ -3045,6 +2951,7 @@
           <w:ilvl w:val="0"/>
           <w:numId w:val="4"/>
         </w:numPr>
+        <w:jc w:val="both"/>
         <w:rPr>
           <w:b/>
           <w:bCs/>
@@ -3078,6 +2985,7 @@
           <w:ilvl w:val="0"/>
           <w:numId w:val="4"/>
         </w:numPr>
+        <w:jc w:val="both"/>
         <w:rPr>
           <w:rFonts w:asciiTheme="minorHAnsi" w:eastAsiaTheme="minorHAnsi" w:hAnsiTheme="minorHAnsi" w:cstheme="minorBidi"/>
           <w:b/>
@@ -3110,6 +3018,7 @@
           <w:ilvl w:val="0"/>
           <w:numId w:val="4"/>
         </w:numPr>
+        <w:jc w:val="both"/>
         <w:rPr>
           <w:b/>
           <w:bCs/>
@@ -3132,6 +3041,7 @@
         <w:pStyle w:val="ListParagraph"/>
         <w:spacing w:before="100" w:beforeAutospacing="1" w:after="100" w:afterAutospacing="1"/>
         <w:ind w:left="644"/>
+        <w:jc w:val="both"/>
       </w:pPr>
       <w:r>
         <w:rPr>
@@ -3151,24 +3061,12 @@
       <w:r>
         <w:t xml:space="preserve">. </w:t>
       </w:r>
-      <w:hyperlink r:id="rId24" w:history="1">
+      <w:hyperlink r:id="rId29" w:history="1">
         <w:r>
           <w:rPr>
             <w:rStyle w:val="Hyperlink"/>
           </w:rPr>
-          <w:t>https://dl.acm.org/doi</w:t>
-        </w:r>
-        <w:r>
-          <w:rPr>
-            <w:rStyle w:val="Hyperlink"/>
-          </w:rPr>
-          <w:t>/</w:t>
-        </w:r>
-        <w:r>
-          <w:rPr>
-            <w:rStyle w:val="Hyperlink"/>
-          </w:rPr>
-          <w:t>full/10.1145/3700438</w:t>
+          <w:t>https://dl.acm.org/doi/full/10.1145/3700438</w:t>
         </w:r>
       </w:hyperlink>
     </w:p>
@@ -3177,6 +3075,7 @@
         <w:pStyle w:val="ListParagraph"/>
         <w:spacing w:before="100" w:beforeAutospacing="1" w:after="100" w:afterAutospacing="1"/>
         <w:ind w:left="644"/>
+        <w:jc w:val="both"/>
       </w:pPr>
       <w:r>
         <w:rPr>
@@ -3195,297 +3094,192 @@
       </w:r>
       <w:r>
         <w:t xml:space="preserve">. </w:t>
-      </w:r>
-      <w:hyperlink r:id="rId25" w:tgtFrame="_new" w:history="1">
-        <w:r>
-          <w:rPr>
-            <w:rStyle w:val="Hyperlink"/>
-          </w:rPr>
-          <w:t>https://arxiv.</w:t>
-        </w:r>
-        <w:r>
-          <w:rPr>
-            <w:rStyle w:val="Hyperlink"/>
-          </w:rPr>
-          <w:t>o</w:t>
-        </w:r>
-        <w:r>
-          <w:rPr>
-            <w:rStyle w:val="Hyperlink"/>
-          </w:rPr>
-          <w:t>rg/ab</w:t>
-        </w:r>
-        <w:r>
-          <w:rPr>
-            <w:rStyle w:val="Hyperlink"/>
-          </w:rPr>
-          <w:t>s</w:t>
-        </w:r>
-        <w:r>
-          <w:rPr>
-            <w:rStyle w:val="Hyperlink"/>
-          </w:rPr>
-          <w:t>/2504.21400</w:t>
-        </w:r>
-      </w:hyperlink>
-    </w:p>
-    <w:p>
-      <w:pPr>
-        <w:pStyle w:val="ListParagraph"/>
-        <w:spacing w:before="100" w:beforeAutospacing="1" w:after="100" w:afterAutospacing="1"/>
-        <w:ind w:left="644"/>
-      </w:pPr>
-      <w:r>
-        <w:rPr>
-          <w:rFonts w:hAnsi="Symbol"/>
-        </w:rPr>
-        <w:t></w:t>
-      </w:r>
-      <w:r>
-        <w:t xml:space="preserve">  Fabris, A., Baranowska, N., Dennis, M. J., Graus, D. et al. (2025). </w:t>
-      </w:r>
-      <w:r>
-        <w:rPr>
-          <w:rStyle w:val="Emphasis"/>
-        </w:rPr>
-        <w:t>Fairness and Bias in Algorithmic Hiring: A Multidisciplinary Survey</w:t>
-      </w:r>
-      <w:r>
-        <w:t xml:space="preserve">. </w:t>
-      </w:r>
-      <w:hyperlink r:id="rId26" w:history="1">
-        <w:r>
-          <w:rPr>
-            <w:rStyle w:val="Hyperlink"/>
-          </w:rPr>
-          <w:t>https://dl.acm.</w:t>
-        </w:r>
-        <w:r>
-          <w:rPr>
-            <w:rStyle w:val="Hyperlink"/>
-          </w:rPr>
-          <w:t>g</w:t>
-        </w:r>
-        <w:r>
-          <w:rPr>
-            <w:rStyle w:val="Hyperlink"/>
-          </w:rPr>
-          <w:t>/doi/10.1145/3696457</w:t>
-        </w:r>
-      </w:hyperlink>
-    </w:p>
-    <w:p>
-      <w:pPr>
-        <w:pStyle w:val="ListParagraph"/>
-        <w:spacing w:before="100" w:beforeAutospacing="1" w:after="100" w:afterAutospacing="1"/>
-        <w:ind w:left="644"/>
-      </w:pPr>
-      <w:r>
-        <w:rPr>
-          <w:rFonts w:hAnsi="Symbol"/>
-        </w:rPr>
-        <w:t></w:t>
-      </w:r>
-      <w:r>
-        <w:t xml:space="preserve">  Frazzetto, P. (2025). </w:t>
-      </w:r>
-      <w:r>
-        <w:rPr>
-          <w:rStyle w:val="Emphasis"/>
-        </w:rPr>
-        <w:t>Leveraging Deep Learning in Human Resources: Graph Neural Networks for Candidate-Job Matching</w:t>
-      </w:r>
-      <w:r>
-        <w:t xml:space="preserve">. </w:t>
-      </w:r>
-      <w:hyperlink r:id="rId27" w:tgtFrame="_new" w:history="1">
-        <w:r>
-          <w:rPr>
-            <w:rStyle w:val="Hyperlink"/>
-          </w:rPr>
-          <w:t>Thesi</w:t>
-        </w:r>
-        <w:r>
-          <w:rPr>
-            <w:rStyle w:val="Hyperlink"/>
-          </w:rPr>
-          <w:t>s</w:t>
-        </w:r>
-        <w:r>
-          <w:rPr>
-            <w:rStyle w:val="Hyperlink"/>
-          </w:rPr>
-          <w:t xml:space="preserve"> PDF</w:t>
-        </w:r>
-      </w:hyperlink>
-    </w:p>
-    <w:p>
-      <w:pPr>
-        <w:pStyle w:val="ListParagraph"/>
-        <w:spacing w:before="100" w:beforeAutospacing="1" w:after="100" w:afterAutospacing="1"/>
-        <w:ind w:left="644"/>
-      </w:pPr>
-      <w:r>
-        <w:rPr>
-          <w:rFonts w:hAnsi="Symbol"/>
-        </w:rPr>
-        <w:t></w:t>
-      </w:r>
-      <w:r>
-        <w:t xml:space="preserve">  Kumar, D., Greif, E., </w:t>
-      </w:r>
-      <w:proofErr w:type="spellStart"/>
-      <w:r>
-        <w:t>Rekabsaz</w:t>
-      </w:r>
-      <w:proofErr w:type="spellEnd"/>
-      <w:r>
-        <w:t xml:space="preserve">, N., &amp; </w:t>
-      </w:r>
-      <w:proofErr w:type="spellStart"/>
-      <w:r>
-        <w:t>Schedl</w:t>
-      </w:r>
-      <w:proofErr w:type="spellEnd"/>
-      <w:r>
-        <w:t xml:space="preserve">, M. (2023). </w:t>
-      </w:r>
-      <w:r>
-        <w:rPr>
-          <w:rStyle w:val="Emphasis"/>
-        </w:rPr>
-        <w:t>Identifying Words in Job Advertisements Responsible for Gender Bias via Counterfactual Learning</w:t>
-      </w:r>
-      <w:r>
-        <w:t xml:space="preserve">. CEUR-WS. </w:t>
-      </w:r>
-      <w:hyperlink r:id="rId28" w:tgtFrame="_new" w:history="1">
-        <w:r>
-          <w:rPr>
-            <w:rStyle w:val="Hyperlink"/>
-          </w:rPr>
-          <w:t>P</w:t>
-        </w:r>
-        <w:r>
-          <w:rPr>
-            <w:rStyle w:val="Hyperlink"/>
-          </w:rPr>
-          <w:t>D</w:t>
-        </w:r>
-        <w:r>
-          <w:rPr>
-            <w:rStyle w:val="Hyperlink"/>
-          </w:rPr>
-          <w:t>F</w:t>
-        </w:r>
-      </w:hyperlink>
-    </w:p>
-    <w:p>
-      <w:pPr>
-        <w:pStyle w:val="ListParagraph"/>
-        <w:spacing w:before="100" w:beforeAutospacing="1" w:after="100" w:afterAutospacing="1"/>
-        <w:ind w:left="644"/>
-      </w:pPr>
-      <w:r>
-        <w:rPr>
-          <w:rFonts w:hAnsi="Symbol"/>
-        </w:rPr>
-        <w:t></w:t>
-      </w:r>
-      <w:r>
-        <w:t xml:space="preserve">  Mansouri, T., </w:t>
-      </w:r>
-      <w:proofErr w:type="spellStart"/>
-      <w:r>
-        <w:t>Alameer</w:t>
-      </w:r>
-      <w:proofErr w:type="spellEnd"/>
-      <w:r>
-        <w:t xml:space="preserve">, A., &amp; </w:t>
-      </w:r>
-      <w:proofErr w:type="spellStart"/>
-      <w:r>
-        <w:t>Albaroudi</w:t>
-      </w:r>
-      <w:proofErr w:type="spellEnd"/>
-      <w:r>
-        <w:t xml:space="preserve">, E. (2024). </w:t>
-      </w:r>
-      <w:r>
-        <w:rPr>
-          <w:rStyle w:val="Emphasis"/>
-        </w:rPr>
-        <w:t>AI Techniques for Addressing Algorithmic Bias in Job Hiring</w:t>
-      </w:r>
-      <w:r>
-        <w:t xml:space="preserve">. </w:t>
-      </w:r>
-      <w:r>
-        <w:rPr>
-          <w:rStyle w:val="Emphasis"/>
-        </w:rPr>
-        <w:t>AI</w:t>
-      </w:r>
-      <w:r>
-        <w:t xml:space="preserve">, 5(1), 19. </w:t>
-      </w:r>
-      <w:hyperlink r:id="rId29" w:tgtFrame="_new" w:history="1">
-        <w:r>
-          <w:rPr>
-            <w:rStyle w:val="Hyperlink"/>
-          </w:rPr>
-          <w:t>https://www</w:t>
-        </w:r>
-        <w:r>
-          <w:rPr>
-            <w:rStyle w:val="Hyperlink"/>
-          </w:rPr>
-          <w:t>.</w:t>
-        </w:r>
-        <w:r>
-          <w:rPr>
-            <w:rStyle w:val="Hyperlink"/>
-          </w:rPr>
-          <w:t>mdpi.com/2673-2688/5/1/19</w:t>
-        </w:r>
-      </w:hyperlink>
-    </w:p>
-    <w:p>
-      <w:pPr>
-        <w:pStyle w:val="ListParagraph"/>
-        <w:spacing w:before="100" w:beforeAutospacing="1" w:after="100" w:afterAutospacing="1"/>
-        <w:ind w:left="644"/>
-      </w:pPr>
-      <w:r>
-        <w:rPr>
-          <w:rFonts w:hAnsi="Symbol"/>
-        </w:rPr>
-        <w:t></w:t>
-      </w:r>
-      <w:r>
-        <w:t xml:space="preserve">  Marti Marcet, S. (2023). </w:t>
-      </w:r>
-      <w:r>
-        <w:rPr>
-          <w:rStyle w:val="Emphasis"/>
-        </w:rPr>
-        <w:t>Natural Language Processing in Resume Data: The Interplay Between Gender and Occupation on Resume Writing Style</w:t>
-      </w:r>
-      <w:r>
-        <w:t xml:space="preserve">. Utrecht University. </w:t>
       </w:r>
       <w:hyperlink r:id="rId30" w:tgtFrame="_new" w:history="1">
         <w:r>
           <w:rPr>
             <w:rStyle w:val="Hyperlink"/>
           </w:rPr>
-          <w:t>PD</w:t>
+          <w:t>https://arxiv.org/abs/2504.21400</w:t>
         </w:r>
+      </w:hyperlink>
+    </w:p>
+    <w:p>
+      <w:pPr>
+        <w:pStyle w:val="ListParagraph"/>
+        <w:spacing w:before="100" w:beforeAutospacing="1" w:after="100" w:afterAutospacing="1"/>
+        <w:ind w:left="644"/>
+        <w:jc w:val="both"/>
+      </w:pPr>
+      <w:r>
+        <w:rPr>
+          <w:rFonts w:hAnsi="Symbol"/>
+        </w:rPr>
+        <w:t></w:t>
+      </w:r>
+      <w:r>
+        <w:t xml:space="preserve">  Fabris, A., Baranowska, N., Dennis, M. J., Graus, D. et al. (2025). </w:t>
+      </w:r>
+      <w:r>
+        <w:rPr>
+          <w:rStyle w:val="Emphasis"/>
+        </w:rPr>
+        <w:t>Fairness and Bias in Algorithmic Hiring: A Multidisciplinary Survey</w:t>
+      </w:r>
+      <w:r>
+        <w:t xml:space="preserve">. </w:t>
+      </w:r>
+      <w:hyperlink r:id="rId31" w:history="1">
         <w:r>
           <w:rPr>
             <w:rStyle w:val="Hyperlink"/>
           </w:rPr>
-          <w:t>F</w:t>
+          <w:t>https://dl.acm.g/doi/10.1145/3696457</w:t>
+        </w:r>
+      </w:hyperlink>
+    </w:p>
+    <w:p>
+      <w:pPr>
+        <w:pStyle w:val="ListParagraph"/>
+        <w:spacing w:before="100" w:beforeAutospacing="1" w:after="100" w:afterAutospacing="1"/>
+        <w:ind w:left="644"/>
+        <w:jc w:val="both"/>
+      </w:pPr>
+      <w:r>
+        <w:rPr>
+          <w:rFonts w:hAnsi="Symbol"/>
+        </w:rPr>
+        <w:t></w:t>
+      </w:r>
+      <w:r>
+        <w:t xml:space="preserve">  Frazzetto, P. (2025). </w:t>
+      </w:r>
+      <w:r>
+        <w:rPr>
+          <w:rStyle w:val="Emphasis"/>
+        </w:rPr>
+        <w:t>Leveraging Deep Learning in Human Resources: Graph Neural Networks for Candidate-Job Matching</w:t>
+      </w:r>
+      <w:r>
+        <w:t xml:space="preserve">. </w:t>
+      </w:r>
+      <w:hyperlink r:id="rId32" w:tgtFrame="_new" w:history="1">
+        <w:r>
+          <w:rPr>
+            <w:rStyle w:val="Hyperlink"/>
+          </w:rPr>
+          <w:t>Thesis PDF</w:t>
+        </w:r>
+      </w:hyperlink>
+    </w:p>
+    <w:p>
+      <w:pPr>
+        <w:pStyle w:val="ListParagraph"/>
+        <w:spacing w:before="100" w:beforeAutospacing="1" w:after="100" w:afterAutospacing="1"/>
+        <w:ind w:left="644"/>
+        <w:jc w:val="both"/>
+      </w:pPr>
+      <w:r>
+        <w:rPr>
+          <w:rFonts w:hAnsi="Symbol"/>
+        </w:rPr>
+        <w:t></w:t>
+      </w:r>
+      <w:r>
+        <w:t xml:space="preserve">  Kumar, D., Greif, E., Rekabsaz, N., &amp; Schedl, M. (2023). </w:t>
+      </w:r>
+      <w:r>
+        <w:rPr>
+          <w:rStyle w:val="Emphasis"/>
+        </w:rPr>
+        <w:t>Identifying Words in Job Advertisements Responsible for Gender Bias via Counterfactual Learning</w:t>
+      </w:r>
+      <w:r>
+        <w:t xml:space="preserve">. CEUR-WS. </w:t>
+      </w:r>
+      <w:hyperlink r:id="rId33" w:tgtFrame="_new" w:history="1">
+        <w:r>
+          <w:rPr>
+            <w:rStyle w:val="Hyperlink"/>
+          </w:rPr>
+          <w:t>PDF</w:t>
+        </w:r>
+      </w:hyperlink>
+    </w:p>
+    <w:p>
+      <w:pPr>
+        <w:pStyle w:val="ListParagraph"/>
+        <w:spacing w:before="100" w:beforeAutospacing="1" w:after="100" w:afterAutospacing="1"/>
+        <w:ind w:left="644"/>
+        <w:jc w:val="both"/>
+      </w:pPr>
+      <w:r>
+        <w:rPr>
+          <w:rFonts w:hAnsi="Symbol"/>
+        </w:rPr>
+        <w:t></w:t>
+      </w:r>
+      <w:r>
+        <w:t xml:space="preserve">  Mansouri, T., Alameer, A., &amp; Albaroudi, E. (2024). </w:t>
+      </w:r>
+      <w:r>
+        <w:rPr>
+          <w:rStyle w:val="Emphasis"/>
+        </w:rPr>
+        <w:t>AI Techniques for Addressing Algorithmic Bias in Job Hiring</w:t>
+      </w:r>
+      <w:r>
+        <w:t xml:space="preserve">. </w:t>
+      </w:r>
+      <w:r>
+        <w:rPr>
+          <w:rStyle w:val="Emphasis"/>
+        </w:rPr>
+        <w:t>AI</w:t>
+      </w:r>
+      <w:r>
+        <w:t xml:space="preserve">, 5(1), 19. </w:t>
+      </w:r>
+      <w:hyperlink r:id="rId34" w:tgtFrame="_new" w:history="1">
+        <w:r>
+          <w:rPr>
+            <w:rStyle w:val="Hyperlink"/>
+          </w:rPr>
+          <w:t>https://www.mdpi.com/2673-2688/5/1/19</w:t>
+        </w:r>
+      </w:hyperlink>
+    </w:p>
+    <w:p>
+      <w:pPr>
+        <w:pStyle w:val="ListParagraph"/>
+        <w:spacing w:before="100" w:beforeAutospacing="1" w:after="100" w:afterAutospacing="1"/>
+        <w:ind w:left="644"/>
+        <w:jc w:val="both"/>
+      </w:pPr>
+      <w:r>
+        <w:rPr>
+          <w:rFonts w:hAnsi="Symbol"/>
+        </w:rPr>
+        <w:t></w:t>
+      </w:r>
+      <w:r>
+        <w:t xml:space="preserve">  Marti Marcet, S. (2023). </w:t>
+      </w:r>
+      <w:r>
+        <w:rPr>
+          <w:rStyle w:val="Emphasis"/>
+        </w:rPr>
+        <w:t>Natural Language Processing in Resume Data: The Interplay Between Gender and Occupation on Resume Writing Style</w:t>
+      </w:r>
+      <w:r>
+        <w:t xml:space="preserve">. Utrecht University. </w:t>
+      </w:r>
+      <w:hyperlink r:id="rId35" w:tgtFrame="_new" w:history="1">
+        <w:r>
+          <w:rPr>
+            <w:rStyle w:val="Hyperlink"/>
+          </w:rPr>
+          <w:t>PDF</w:t>
         </w:r>
       </w:hyperlink>
     </w:p>
@@ -3497,20 +3291,13 @@
           <w:numId w:val="31"/>
         </w:numPr>
         <w:spacing w:before="100" w:beforeAutospacing="1" w:after="100" w:afterAutospacing="1"/>
-      </w:pPr>
-      <w:proofErr w:type="spellStart"/>
+        <w:jc w:val="both"/>
+      </w:pPr>
       <w:r>
         <w:rPr>
           <w:rFonts w:hAnsi="Symbol"/>
         </w:rPr>
-        <w:t>Njoto</w:t>
-      </w:r>
-      <w:proofErr w:type="spellEnd"/>
-      <w:r>
-        <w:rPr>
-          <w:rFonts w:hAnsi="Symbol"/>
-        </w:rPr>
-        <w:t xml:space="preserve"> e</w:t>
+        <w:t>Njoto e</w:t>
       </w:r>
       <w:r>
         <w:t>t al. (2022)</w:t>
@@ -3522,7 +3309,6 @@
         <w:rPr>
           <w:i/>
           <w:iCs/>
-          <w:lang w:val="en-CH"/>
         </w:rPr>
         <w:t>Professional Presentation and Projected Power: A Case Study of Implicit</w:t>
       </w:r>
@@ -3530,7 +3316,6 @@
         <w:rPr>
           <w:i/>
           <w:iCs/>
-          <w:lang w:val="en-CH"/>
         </w:rPr>
         <w:t xml:space="preserve"> </w:t>
       </w:r>
@@ -3538,33 +3323,18 @@
         <w:rPr>
           <w:i/>
           <w:iCs/>
-          <w:lang w:val="en-CH"/>
-        </w:rPr>
-        <w:t>Gender Information in English CVs</w:t>
-      </w:r>
-      <w:r>
-        <w:rPr>
-          <w:i/>
-          <w:iCs/>
-          <w:lang w:val="en-CH"/>
-        </w:rPr>
-        <w:t>.</w:t>
+        </w:rPr>
+        <w:t>Gender Information in English CVs.</w:t>
       </w:r>
       <w:r>
         <w:t xml:space="preserve"> </w:t>
       </w:r>
-      <w:hyperlink r:id="rId31" w:history="1">
+      <w:hyperlink r:id="rId36" w:history="1">
         <w:r>
           <w:rPr>
             <w:rStyle w:val="Hyperlink"/>
           </w:rPr>
-          <w:t>https://</w:t>
-        </w:r>
-        <w:r>
-          <w:rPr>
-            <w:rStyle w:val="Hyperlink"/>
-          </w:rPr>
-          <w:t>aclanthology.org/2022.nlpcss-1.15/</w:t>
+          <w:t>https://aclanthology.org/2022.nlpcss-1.15/</w:t>
         </w:r>
       </w:hyperlink>
     </w:p>
@@ -3573,12 +3343,12 @@
         <w:pStyle w:val="ListParagraph"/>
         <w:spacing w:before="100" w:beforeAutospacing="1" w:after="100" w:afterAutospacing="1"/>
         <w:ind w:left="644"/>
+        <w:jc w:val="both"/>
         <w:rPr>
           <w:b/>
           <w:bCs/>
           <w:i/>
           <w:iCs/>
-          <w:lang w:val="en-CH"/>
         </w:rPr>
       </w:pPr>
       <w:r>
@@ -3589,15 +3359,7 @@
         <w:t></w:t>
       </w:r>
       <w:r>
-        <w:t xml:space="preserve">  Mihaljević, H., Müller, I., Dill, K., &amp; </w:t>
-      </w:r>
-      <w:proofErr w:type="spellStart"/>
-      <w:r>
-        <w:t>Yollu</w:t>
-      </w:r>
-      <w:proofErr w:type="spellEnd"/>
-      <w:r>
-        <w:t xml:space="preserve">-Tok, A. (2022). </w:t>
+        <w:t xml:space="preserve">  Mihaljević, H., Müller, I., Dill, K., &amp; Yollu-Tok, A. (2022). </w:t>
       </w:r>
       <w:r>
         <w:rPr>
@@ -3620,7 +3382,7 @@
           <w:kern w:val="36"/>
           <w:sz w:val="39"/>
           <w:szCs w:val="39"/>
-          <w:lang w:val="en-CH" w:eastAsia="en-CH"/>
+          <w:lang/>
           <w14:ligatures w14:val="none"/>
         </w:rPr>
         <w:t xml:space="preserve"> </w:t>
@@ -3634,139 +3396,85 @@
       <w:r>
         <w:t xml:space="preserve">. PLOS ONE, 17(12). </w:t>
       </w:r>
-      <w:hyperlink r:id="rId32" w:history="1">
+      <w:hyperlink r:id="rId37" w:history="1">
         <w:r>
           <w:rPr>
             <w:rStyle w:val="Hyperlink"/>
           </w:rPr>
-          <w:t>https://journ</w:t>
+          <w:t>https://journals.plos.org/plosone/article?id=10.1371/journal.pone.0274312</w:t>
         </w:r>
+      </w:hyperlink>
+    </w:p>
+    <w:p>
+      <w:pPr>
+        <w:pStyle w:val="ListParagraph"/>
+        <w:spacing w:before="100" w:beforeAutospacing="1" w:after="100" w:afterAutospacing="1"/>
+        <w:ind w:left="644"/>
+        <w:jc w:val="both"/>
+      </w:pPr>
+      <w:r>
+        <w:rPr>
+          <w:rFonts w:hAnsi="Symbol"/>
+        </w:rPr>
+        <w:t></w:t>
+      </w:r>
+      <w:r>
+        <w:t xml:space="preserve">  Peña, A., Serna, I., Morales, A., Fierrez, J., &amp; Ortega, A. (2023). </w:t>
+      </w:r>
+      <w:r>
+        <w:rPr>
+          <w:rStyle w:val="Emphasis"/>
+        </w:rPr>
+        <w:t xml:space="preserve">Human-Centric Multimodal Machine Learning: </w:t>
+      </w:r>
+      <w:r>
+        <w:rPr>
+          <w:rStyle w:val="Emphasis"/>
+        </w:rPr>
+        <w:t>Recent Advances and Testbed on AI</w:t>
+      </w:r>
+      <w:r>
+        <w:rPr>
+          <w:rStyle w:val="Emphasis"/>
+          <w:rFonts w:ascii="Cambria Math" w:hAnsi="Cambria Math" w:cs="Cambria Math"/>
+        </w:rPr>
+        <w:t>‑</w:t>
+      </w:r>
+      <w:r>
+        <w:rPr>
+          <w:rStyle w:val="Emphasis"/>
+        </w:rPr>
+        <w:t>Based Recruitment</w:t>
+      </w:r>
+      <w:r>
+        <w:t xml:space="preserve">. </w:t>
+      </w:r>
+      <w:r>
+        <w:rPr>
+          <w:rStyle w:val="Emphasis"/>
+        </w:rPr>
+        <w:t>SN Computer Science</w:t>
+      </w:r>
+      <w:r>
+        <w:t>, 4(5).</w:t>
+      </w:r>
+      <w:r>
+        <w:t xml:space="preserve"> </w:t>
+      </w:r>
+      <w:hyperlink r:id="rId38" w:history="1">
         <w:r>
           <w:rPr>
             <w:rStyle w:val="Hyperlink"/>
           </w:rPr>
-          <w:t>a</w:t>
-        </w:r>
-        <w:r>
-          <w:rPr>
-            <w:rStyle w:val="Hyperlink"/>
-          </w:rPr>
-          <w:t>ls.plos.org/plosone/article?id=10.1371/jou</w:t>
-        </w:r>
-        <w:r>
-          <w:rPr>
-            <w:rStyle w:val="Hyperlink"/>
-          </w:rPr>
-          <w:t>r</w:t>
-        </w:r>
-        <w:r>
-          <w:rPr>
-            <w:rStyle w:val="Hyperlink"/>
-          </w:rPr>
-          <w:t>nal.pone.0274312</w:t>
+          <w:t>s42979-023-01733-0.pdf</w:t>
         </w:r>
       </w:hyperlink>
     </w:p>
     <w:p>
       <w:pPr>
         <w:pStyle w:val="ListParagraph"/>
-        <w:spacing w:before="100" w:beforeAutospacing="1" w:after="100" w:afterAutospacing="1"/>
         <w:ind w:left="644"/>
-      </w:pPr>
-      <w:r>
-        <w:rPr>
-          <w:rFonts w:hAnsi="Symbol"/>
-        </w:rPr>
-        <w:t></w:t>
-      </w:r>
-      <w:r>
-        <w:t xml:space="preserve">  Peña, A., Serna, I., Morales, A., </w:t>
-      </w:r>
-      <w:proofErr w:type="spellStart"/>
-      <w:r>
-        <w:t>Fierrez</w:t>
-      </w:r>
-      <w:proofErr w:type="spellEnd"/>
-      <w:r>
-        <w:t xml:space="preserve">, J., &amp; Ortega, A. (2023). </w:t>
-      </w:r>
-      <w:r>
-        <w:rPr>
-          <w:rStyle w:val="Emphasis"/>
-        </w:rPr>
-        <w:t xml:space="preserve">Human-Centric Multimodal Machine Learning: </w:t>
-      </w:r>
-      <w:r>
-        <w:rPr>
-          <w:rStyle w:val="Emphasis"/>
-        </w:rPr>
-        <w:t>Recent Advances and Testbed on AI</w:t>
-      </w:r>
-      <w:r>
-        <w:rPr>
-          <w:rStyle w:val="Emphasis"/>
-          <w:rFonts w:ascii="Cambria Math" w:hAnsi="Cambria Math" w:cs="Cambria Math"/>
-        </w:rPr>
-        <w:t>‑</w:t>
-      </w:r>
-      <w:r>
-        <w:rPr>
-          <w:rStyle w:val="Emphasis"/>
-        </w:rPr>
-        <w:t>Based Recruitment</w:t>
-      </w:r>
-      <w:r>
-        <w:t xml:space="preserve">. </w:t>
-      </w:r>
-      <w:r>
-        <w:rPr>
-          <w:rStyle w:val="Emphasis"/>
-        </w:rPr>
-        <w:t>SN Computer Science</w:t>
-      </w:r>
-      <w:r>
-        <w:t>, 4(5).</w:t>
-      </w:r>
-      <w:r>
-        <w:t xml:space="preserve"> </w:t>
-      </w:r>
-      <w:hyperlink r:id="rId33" w:history="1">
-        <w:r>
-          <w:rPr>
-            <w:rStyle w:val="Hyperlink"/>
-          </w:rPr>
-          <w:t>s42979</w:t>
-        </w:r>
-        <w:r>
-          <w:rPr>
-            <w:rStyle w:val="Hyperlink"/>
-          </w:rPr>
-          <w:t>-</w:t>
-        </w:r>
-        <w:r>
-          <w:rPr>
-            <w:rStyle w:val="Hyperlink"/>
-          </w:rPr>
-          <w:t>02</w:t>
-        </w:r>
-        <w:r>
-          <w:rPr>
-            <w:rStyle w:val="Hyperlink"/>
-          </w:rPr>
-          <w:t>3</w:t>
-        </w:r>
-        <w:r>
-          <w:rPr>
-            <w:rStyle w:val="Hyperlink"/>
-          </w:rPr>
-          <w:t>-01733-0.pdf</w:t>
-        </w:r>
-      </w:hyperlink>
-    </w:p>
-    <w:p>
-      <w:pPr>
-        <w:pStyle w:val="ListParagraph"/>
-        <w:ind w:left="644"/>
+        <w:jc w:val="both"/>
         <w:rPr>
           <w:rStyle w:val="Hyperlink"/>
           <w:b/>
@@ -3782,6 +3490,7 @@
       <w:pPr>
         <w:pStyle w:val="ListParagraph"/>
         <w:ind w:left="644"/>
+        <w:jc w:val="both"/>
         <w:rPr>
           <w:rStyle w:val="Hyperlink"/>
           <w:b/>
@@ -3800,6 +3509,7 @@
           <w:ilvl w:val="0"/>
           <w:numId w:val="4"/>
         </w:numPr>
+        <w:jc w:val="both"/>
         <w:rPr>
           <w:b/>
           <w:bCs/>
@@ -3821,6 +3531,7 @@
       <w:pPr>
         <w:pStyle w:val="NormalWeb"/>
         <w:ind w:left="360"/>
+        <w:jc w:val="both"/>
         <w:rPr>
           <w:rFonts w:asciiTheme="minorHAnsi" w:eastAsiaTheme="minorHAnsi" w:hAnsiTheme="minorHAnsi" w:cstheme="minorBidi"/>
           <w:kern w:val="2"/>
@@ -3868,6 +3579,7 @@
       <w:pPr>
         <w:pStyle w:val="NormalWeb"/>
         <w:ind w:left="360"/>
+        <w:jc w:val="both"/>
         <w:rPr>
           <w:color w:val="215E99" w:themeColor="text2" w:themeTint="BF"/>
           <w:sz w:val="27"/>
@@ -3906,6 +3618,7 @@
       <w:pPr>
         <w:pStyle w:val="NormalWeb"/>
         <w:ind w:left="360"/>
+        <w:jc w:val="both"/>
         <w:rPr>
           <w:color w:val="215E99" w:themeColor="text2" w:themeTint="BF"/>
           <w:sz w:val="27"/>
@@ -3944,6 +3657,7 @@
       <w:pPr>
         <w:pStyle w:val="NormalWeb"/>
         <w:ind w:left="360"/>
+        <w:jc w:val="both"/>
         <w:rPr>
           <w:sz w:val="27"/>
           <w:szCs w:val="27"/>
@@ -3954,6 +3668,7 @@
       <w:pPr>
         <w:pStyle w:val="NormalWeb"/>
         <w:ind w:left="360"/>
+        <w:jc w:val="both"/>
         <w:rPr>
           <w:sz w:val="27"/>
           <w:szCs w:val="27"/>
@@ -3964,6 +3679,7 @@
       <w:pPr>
         <w:pStyle w:val="NormalWeb"/>
         <w:ind w:left="360"/>
+        <w:jc w:val="both"/>
         <w:rPr>
           <w:sz w:val="27"/>
           <w:szCs w:val="27"/>
@@ -3974,6 +3690,7 @@
       <w:pPr>
         <w:pStyle w:val="NormalWeb"/>
         <w:ind w:left="360"/>
+        <w:jc w:val="both"/>
         <w:rPr>
           <w:sz w:val="27"/>
           <w:szCs w:val="27"/>
@@ -3984,6 +3701,7 @@
       <w:pPr>
         <w:pStyle w:val="NormalWeb"/>
         <w:ind w:left="360"/>
+        <w:jc w:val="both"/>
         <w:rPr>
           <w:sz w:val="27"/>
           <w:szCs w:val="27"/>
@@ -3994,6 +3712,7 @@
       <w:pPr>
         <w:pStyle w:val="NormalWeb"/>
         <w:ind w:left="360"/>
+        <w:jc w:val="both"/>
         <w:rPr>
           <w:color w:val="000000"/>
           <w:sz w:val="27"/>
@@ -4023,7 +3742,7 @@
                     <pic:cNvPicPr/>
                   </pic:nvPicPr>
                   <pic:blipFill>
-                    <a:blip r:embed="rId34"/>
+                    <a:blip r:embed="rId39"/>
                     <a:stretch>
                       <a:fillRect/>
                     </a:stretch>
@@ -4048,6 +3767,7 @@
       <w:pPr>
         <w:pStyle w:val="NormalWeb"/>
         <w:ind w:left="360"/>
+        <w:jc w:val="both"/>
         <w:rPr>
           <w:color w:val="000000"/>
           <w:sz w:val="27"/>
@@ -4062,7 +3782,7 @@
         </w:rPr>
         <w:t xml:space="preserve">Source: </w:t>
       </w:r>
-      <w:hyperlink r:id="rId35" w:history="1">
+      <w:hyperlink r:id="rId40" w:history="1">
         <w:r>
           <w:rPr>
             <w:rStyle w:val="Hyperlink"/>
@@ -4080,25 +3800,15 @@
         </w:rPr>
         <w:t xml:space="preserve">, </w:t>
       </w:r>
-      <w:hyperlink r:id="rId36" w:history="1">
+      <w:hyperlink r:id="rId41" w:history="1">
         <w:r>
           <w:rPr>
             <w:rStyle w:val="Hyperlink"/>
             <w:sz w:val="27"/>
             <w:szCs w:val="27"/>
           </w:rPr>
-          <w:t xml:space="preserve">Akshay </w:t>
+          <w:t>Akshay Pachaar</w:t>
         </w:r>
-        <w:proofErr w:type="spellStart"/>
-        <w:r>
-          <w:rPr>
-            <w:rStyle w:val="Hyperlink"/>
-            <w:sz w:val="27"/>
-            <w:szCs w:val="27"/>
-          </w:rPr>
-          <w:t>Pachaar</w:t>
-        </w:r>
-        <w:proofErr w:type="spellEnd"/>
       </w:hyperlink>
       <w:r>
         <w:rPr>
@@ -4108,7 +3818,7 @@
         </w:rPr>
         <w:t>, </w:t>
       </w:r>
-      <w:hyperlink r:id="rId37" w:history="1">
+      <w:hyperlink r:id="rId42" w:history="1">
         <w:r>
           <w:rPr>
             <w:rStyle w:val="Hyperlink"/>
@@ -4120,12 +3830,12 @@
       </w:hyperlink>
     </w:p>
     <w:sectPr>
-      <w:headerReference w:type="even" r:id="rId38"/>
-      <w:headerReference w:type="default" r:id="rId39"/>
-      <w:footerReference w:type="even" r:id="rId40"/>
-      <w:footerReference w:type="default" r:id="rId41"/>
-      <w:headerReference w:type="first" r:id="rId42"/>
-      <w:footerReference w:type="first" r:id="rId43"/>
+      <w:headerReference w:type="even" r:id="rId43"/>
+      <w:headerReference w:type="default" r:id="rId44"/>
+      <w:footerReference w:type="even" r:id="rId45"/>
+      <w:footerReference w:type="default" r:id="rId46"/>
+      <w:headerReference w:type="first" r:id="rId47"/>
+      <w:footerReference w:type="first" r:id="rId48"/>
       <w:pgSz w:w="11906" w:h="16838"/>
       <w:pgMar w:top="720" w:right="720" w:bottom="720" w:left="720" w:header="708" w:footer="708" w:gutter="0"/>
       <w:cols w:space="708"/>
@@ -4133,6 +3843,320 @@
     </w:sectPr>
   </w:body>
 </w:document>
+</file>
+
+<file path=word/comments.xml><?xml version="1.0" encoding="utf-8"?>
+<w:comments xmlns:wpc="http://schemas.microsoft.com/office/word/2010/wordprocessingCanvas" xmlns:cx="http://schemas.microsoft.com/office/drawing/2014/chartex" xmlns:cx1="http://schemas.microsoft.com/office/drawing/2015/9/8/chartex" xmlns:cx2="http://schemas.microsoft.com/office/drawing/2015/10/21/chartex" xmlns:cx3="http://schemas.microsoft.com/office/drawing/2016/5/9/chartex" xmlns:cx4="http://schemas.microsoft.com/office/drawing/2016/5/10/chartex" xmlns:cx5="http://schemas.microsoft.com/office/drawing/2016/5/11/chartex" xmlns:cx6="http://schemas.microsoft.com/office/drawing/2016/5/12/chartex" xmlns:cx7="http://schemas.microsoft.com/office/drawing/2016/5/13/chartex" xmlns:cx8="http://schemas.microsoft.com/office/drawing/2016/5/14/chartex" xmlns:mc="http://schemas.openxmlformats.org/markup-compatibility/2006" xmlns:aink="http://schemas.microsoft.com/office/drawing/2016/ink" xmlns:am3d="http://schemas.microsoft.com/office/drawing/2017/model3d" xmlns:o="urn:schemas-microsoft-com:office:office" xmlns:oel="http://schemas.microsoft.com/office/2019/extlst" xmlns:r="http://schemas.openxmlformats.org/officeDocument/2006/relationships" xmlns:m="http://schemas.openxmlformats.org/officeDocument/2006/math" xmlns:v="urn:schemas-microsoft-com:vml" xmlns:wp14="http://schemas.microsoft.com/office/word/2010/wordprocessingDrawing" xmlns:wp="http://schemas.openxmlformats.org/drawingml/2006/wordprocessingDrawing" xmlns:w10="urn:schemas-microsoft-com:office:word" xmlns:w="http://schemas.openxmlformats.org/wordprocessingml/2006/main" xmlns:w14="http://schemas.microsoft.com/office/word/2010/wordml" xmlns:w15="http://schemas.microsoft.com/office/word/2012/wordml" xmlns:w16cex="http://schemas.microsoft.com/office/word/2018/wordml/cex" xmlns:w16cid="http://schemas.microsoft.com/office/word/2016/wordml/cid" xmlns:w16="http://schemas.microsoft.com/office/word/2018/wordml" xmlns:w16du="http://schemas.microsoft.com/office/word/2023/wordml/word16du" xmlns:w16sdtdh="http://schemas.microsoft.com/office/word/2020/wordml/sdtdatahash" xmlns:w16sdtfl="http://schemas.microsoft.com/office/word/2024/wordml/sdtformatlock" xmlns:w16se="http://schemas.microsoft.com/office/word/2015/wordml/symex" xmlns:wpg="http://schemas.microsoft.com/office/word/2010/wordprocessingGroup" xmlns:wpi="http://schemas.microsoft.com/office/word/2010/wordprocessingInk" xmlns:wne="http://schemas.microsoft.com/office/word/2006/wordml" xmlns:wps="http://schemas.microsoft.com/office/word/2010/wordprocessingShape" mc:Ignorable="w14 w15 w16se w16cid w16 w16cex w16sdtdh w16sdtfl w16du wp14">
+  <w:comment w:id="1" w:author="Puttick Alexandre Riemann" w:date="2025-05-21T11:46:00Z" w:initials="ARP">
+    <w:p>
+      <w:r>
+        <w:rPr>
+          <w:rStyle w:val="CommentReference"/>
+        </w:rPr>
+        <w:annotationRef/>
+      </w:r>
+      <w:r>
+        <w:rPr>
+          <w:sz w:val="20"/>
+          <w:szCs w:val="20"/>
+        </w:rPr>
+        <w:t>Add a summary of the exact contributions, once they are clear.</w:t>
+      </w:r>
+    </w:p>
+  </w:comment>
+  <w:comment w:id="2" w:author="Puttick Alexandre Riemann" w:date="2025-05-21T12:15:00Z" w:initials="ARP">
+    <w:p>
+      <w:r>
+        <w:rPr>
+          <w:rStyle w:val="CommentReference"/>
+        </w:rPr>
+        <w:annotationRef/>
+      </w:r>
+      <w:r>
+        <w:rPr>
+          <w:sz w:val="20"/>
+          <w:szCs w:val="20"/>
+        </w:rPr>
+        <w:t xml:space="preserve">General comments: I suggest first giving some general background on related work studying bias detection and mitigation in AI recruitment at the data-level, followed by discussion on any work specifically also working with data generation. The publications from this source are a good starting point: </w:t>
+      </w:r>
+      <w:hyperlink r:id="rId1" w:history="1">
+        <w:r>
+          <w:rPr>
+            <w:rStyle w:val="Hyperlink"/>
+            <w:sz w:val="20"/>
+            <w:szCs w:val="20"/>
+          </w:rPr>
+          <w:t>https://findhr.eu/publications/</w:t>
+        </w:r>
+      </w:hyperlink>
+      <w:r>
+        <w:rPr>
+          <w:sz w:val="20"/>
+          <w:szCs w:val="20"/>
+        </w:rPr>
+        <w:t>. Perplexity.ai is another good one for finding existing research on the topic.</w:t>
+      </w:r>
+    </w:p>
+  </w:comment>
+  <w:comment w:id="3" w:author="Puttick Alexandre Riemann" w:date="2025-05-21T12:17:00Z" w:initials="ARP">
+    <w:p>
+      <w:r>
+        <w:rPr>
+          <w:rStyle w:val="CommentReference"/>
+        </w:rPr>
+        <w:annotationRef/>
+      </w:r>
+      <w:r>
+        <w:rPr>
+          <w:sz w:val="20"/>
+          <w:szCs w:val="20"/>
+        </w:rPr>
+        <w:t xml:space="preserve">After background and related work: introduce BiasBios dataset, topic of bias in data (gender imbalance, indirect discrimination). The topic of “bias” should be discussed with care. See </w:t>
+      </w:r>
+      <w:hyperlink r:id="rId2" w:history="1">
+        <w:r>
+          <w:rPr>
+            <w:rStyle w:val="Hyperlink"/>
+            <w:sz w:val="20"/>
+            <w:szCs w:val="20"/>
+          </w:rPr>
+          <w:t>https://arxiv.org/abs/2005.14050</w:t>
+        </w:r>
+      </w:hyperlink>
+      <w:r>
+        <w:rPr>
+          <w:sz w:val="20"/>
+          <w:szCs w:val="20"/>
+        </w:rPr>
+        <w:t xml:space="preserve"> for recommendations.</w:t>
+      </w:r>
+    </w:p>
+  </w:comment>
+  <w:comment w:id="4" w:author="Puttick Alexandre Riemann" w:date="2025-05-21T12:18:00Z" w:initials="ARP">
+    <w:p>
+      <w:r>
+        <w:rPr>
+          <w:rStyle w:val="CommentReference"/>
+        </w:rPr>
+        <w:annotationRef/>
+      </w:r>
+      <w:r>
+        <w:rPr>
+          <w:sz w:val="20"/>
+          <w:szCs w:val="20"/>
+        </w:rPr>
+        <w:t>Then in the last part of the intro, introduce what is actually done in this work.</w:t>
+      </w:r>
+    </w:p>
+  </w:comment>
+  <w:comment w:id="5" w:author="Puttick Alexandre Riemann" w:date="2025-05-21T12:19:00Z" w:initials="ARP">
+    <w:p>
+      <w:r>
+        <w:rPr>
+          <w:rStyle w:val="CommentReference"/>
+        </w:rPr>
+        <w:annotationRef/>
+      </w:r>
+      <w:r>
+        <w:rPr>
+          <w:sz w:val="20"/>
+          <w:szCs w:val="20"/>
+        </w:rPr>
+        <w:t>But, save the intro and abstract for last! Then it will be easier to write them.</w:t>
+      </w:r>
+    </w:p>
+  </w:comment>
+  <w:comment w:id="6" w:author="Puttick Alexandre Riemann" w:date="2025-05-21T12:08:00Z" w:initials="ARP">
+    <w:p>
+      <w:r>
+        <w:rPr>
+          <w:rStyle w:val="CommentReference"/>
+        </w:rPr>
+        <w:annotationRef/>
+      </w:r>
+      <w:r>
+        <w:rPr>
+          <w:sz w:val="20"/>
+          <w:szCs w:val="20"/>
+        </w:rPr>
+        <w:t>Before this section, add a section introducing the biasbios dataset (history, how it was made, what it has been used for…). Since all of the generation is based on this dataset, it should be thoroughly discussed.</w:t>
+      </w:r>
+    </w:p>
+  </w:comment>
+  <w:comment w:id="7" w:author="Puttick Alexandre Riemann" w:date="2025-05-21T12:09:00Z" w:initials="ARP">
+    <w:p>
+      <w:r>
+        <w:rPr>
+          <w:rStyle w:val="CommentReference"/>
+        </w:rPr>
+        <w:annotationRef/>
+      </w:r>
+      <w:r>
+        <w:rPr>
+          <w:sz w:val="20"/>
+          <w:szCs w:val="20"/>
+        </w:rPr>
+        <w:t>Just a brief intro/history, the more detailed breakdown should come in the methods section.</w:t>
+      </w:r>
+    </w:p>
+  </w:comment>
+  <w:comment w:id="8" w:author="Puttick Alexandre Riemann" w:date="2025-05-21T11:53:00Z" w:initials="ARP">
+    <w:p>
+      <w:r>
+        <w:rPr>
+          <w:rStyle w:val="CommentReference"/>
+        </w:rPr>
+        <w:annotationRef/>
+      </w:r>
+      <w:r>
+        <w:rPr>
+          <w:sz w:val="20"/>
+          <w:szCs w:val="20"/>
+        </w:rPr>
+        <w:t>NOTE: Maybe move to results section. But the surrounding discussion is good as part of the intro.</w:t>
+      </w:r>
+    </w:p>
+  </w:comment>
+  <w:comment w:id="9" w:author="Puttick Alexandre Riemann" w:date="2025-05-21T11:52:00Z" w:initials="ARP">
+    <w:p>
+      <w:r>
+        <w:rPr>
+          <w:rStyle w:val="CommentReference"/>
+        </w:rPr>
+        <w:annotationRef/>
+      </w:r>
+      <w:r>
+        <w:rPr>
+          <w:sz w:val="20"/>
+          <w:szCs w:val="20"/>
+        </w:rPr>
+        <w:t>Delete this.</w:t>
+      </w:r>
+    </w:p>
+  </w:comment>
+  <w:comment w:id="10" w:author="Puttick Alexandre Riemann" w:date="2025-05-21T12:00:00Z" w:initials="ARP">
+    <w:p>
+      <w:r>
+        <w:rPr>
+          <w:rStyle w:val="CommentReference"/>
+        </w:rPr>
+        <w:annotationRef/>
+      </w:r>
+      <w:r>
+        <w:rPr>
+          <w:sz w:val="20"/>
+          <w:szCs w:val="20"/>
+        </w:rPr>
+        <w:t>Add: of 28 occupations, 14 have &gt;60% male, 20 have &gt;= 50% male</w:t>
+      </w:r>
+    </w:p>
+  </w:comment>
+  <w:comment w:id="11" w:author="Puttick Alexandre Riemann" w:date="2025-05-21T12:04:00Z" w:initials="ARP">
+    <w:p>
+      <w:r>
+        <w:rPr>
+          <w:rStyle w:val="CommentReference"/>
+        </w:rPr>
+        <w:annotationRef/>
+      </w:r>
+      <w:r>
+        <w:rPr>
+          <w:sz w:val="20"/>
+          <w:szCs w:val="20"/>
+        </w:rPr>
+        <w:t>The choice to focus on these aspects should be justified. You should discuss indirect/proxy discrimination. For the assertive/communal tone, you can take a look at a book called “X +Y, A mathematician’s guide for rethinking gender,” where the author separates gender from the personality traits (assertive vs communal) that we associate to them. She uses the terms “ingressive”and “congressive.”</w:t>
+      </w:r>
+    </w:p>
+  </w:comment>
+  <w:comment w:id="12" w:author="Puttick Alexandre Riemann" w:date="2025-05-21T12:10:00Z" w:initials="ARP">
+    <w:p>
+      <w:r>
+        <w:rPr>
+          <w:rStyle w:val="CommentReference"/>
+        </w:rPr>
+        <w:annotationRef/>
+      </w:r>
+      <w:r>
+        <w:rPr>
+          <w:sz w:val="20"/>
+          <w:szCs w:val="20"/>
+        </w:rPr>
+        <w:t>But justifications for your setup should also be mostly in the methods section. In the intro you can also talk about how synthetic data has been used in the past for bias detection and mitigation in AI recruitment.</w:t>
+      </w:r>
+    </w:p>
+  </w:comment>
+  <w:comment w:id="13" w:author="Puttick Alexandre Riemann" w:date="2025-05-21T12:23:00Z" w:initials="ARP">
+    <w:p>
+      <w:r>
+        <w:rPr>
+          <w:rStyle w:val="CommentReference"/>
+        </w:rPr>
+        <w:annotationRef/>
+      </w:r>
+      <w:r>
+        <w:rPr>
+          <w:sz w:val="20"/>
+          <w:szCs w:val="20"/>
+        </w:rPr>
+        <w:t>What does “mitigate model responses” mean?</w:t>
+      </w:r>
+    </w:p>
+  </w:comment>
+</w:comments>
+</file>
+
+<file path=word/commentsExtended.xml><?xml version="1.0" encoding="utf-8"?>
+<w15:commentsEx xmlns:wpc="http://schemas.microsoft.com/office/word/2010/wordprocessingCanvas" xmlns:cx="http://schemas.microsoft.com/office/drawing/2014/chartex" xmlns:cx1="http://schemas.microsoft.com/office/drawing/2015/9/8/chartex" xmlns:cx2="http://schemas.microsoft.com/office/drawing/2015/10/21/chartex" xmlns:cx3="http://schemas.microsoft.com/office/drawing/2016/5/9/chartex" xmlns:cx4="http://schemas.microsoft.com/office/drawing/2016/5/10/chartex" xmlns:cx5="http://schemas.microsoft.com/office/drawing/2016/5/11/chartex" xmlns:cx6="http://schemas.microsoft.com/office/drawing/2016/5/12/chartex" xmlns:cx7="http://schemas.microsoft.com/office/drawing/2016/5/13/chartex" xmlns:cx8="http://schemas.microsoft.com/office/drawing/2016/5/14/chartex" xmlns:mc="http://schemas.openxmlformats.org/markup-compatibility/2006" xmlns:aink="http://schemas.microsoft.com/office/drawing/2016/ink" xmlns:am3d="http://schemas.microsoft.com/office/drawing/2017/model3d" xmlns:o="urn:schemas-microsoft-com:office:office" xmlns:oel="http://schemas.microsoft.com/office/2019/extlst" xmlns:r="http://schemas.openxmlformats.org/officeDocument/2006/relationships" xmlns:m="http://schemas.openxmlformats.org/officeDocument/2006/math" xmlns:v="urn:schemas-microsoft-com:vml" xmlns:wp14="http://schemas.microsoft.com/office/word/2010/wordprocessingDrawing" xmlns:wp="http://schemas.openxmlformats.org/drawingml/2006/wordprocessingDrawing" xmlns:w10="urn:schemas-microsoft-com:office:word" xmlns:w="http://schemas.openxmlformats.org/wordprocessingml/2006/main" xmlns:w14="http://schemas.microsoft.com/office/word/2010/wordml" xmlns:w15="http://schemas.microsoft.com/office/word/2012/wordml" xmlns:w16cex="http://schemas.microsoft.com/office/word/2018/wordml/cex" xmlns:w16cid="http://schemas.microsoft.com/office/word/2016/wordml/cid" xmlns:w16="http://schemas.microsoft.com/office/word/2018/wordml" xmlns:w16du="http://schemas.microsoft.com/office/word/2023/wordml/word16du" xmlns:w16sdtdh="http://schemas.microsoft.com/office/word/2020/wordml/sdtdatahash" xmlns:w16sdtfl="http://schemas.microsoft.com/office/word/2024/wordml/sdtformatlock" xmlns:w16se="http://schemas.microsoft.com/office/word/2015/wordml/symex" xmlns:wpg="http://schemas.microsoft.com/office/word/2010/wordprocessingGroup" xmlns:wpi="http://schemas.microsoft.com/office/word/2010/wordprocessingInk" xmlns:wne="http://schemas.microsoft.com/office/word/2006/wordml" xmlns:wps="http://schemas.microsoft.com/office/word/2010/wordprocessingShape" mc:Ignorable="w14 w15 w16se w16cid w16 w16cex w16sdtdh w16sdtfl w16du wp14">
+  <w15:commentEx w15:paraId="5240AABB" w15:done="0"/>
+  <w15:commentEx w15:paraId="485AAFD1" w15:done="0"/>
+  <w15:commentEx w15:paraId="4AC32C38" w15:paraIdParent="485AAFD1" w15:done="0"/>
+  <w15:commentEx w15:paraId="6A418FA1" w15:paraIdParent="485AAFD1" w15:done="0"/>
+  <w15:commentEx w15:paraId="542687BF" w15:paraIdParent="485AAFD1" w15:done="0"/>
+  <w15:commentEx w15:paraId="35F997B9" w15:done="0"/>
+  <w15:commentEx w15:paraId="5075DB6B" w15:paraIdParent="35F997B9" w15:done="0"/>
+  <w15:commentEx w15:paraId="4EB4806B" w15:done="0"/>
+  <w15:commentEx w15:paraId="0091B11B" w15:done="0"/>
+  <w15:commentEx w15:paraId="6517A2D6" w15:done="0"/>
+  <w15:commentEx w15:paraId="762B9F32" w15:done="0"/>
+  <w15:commentEx w15:paraId="6DFCFF65" w15:paraIdParent="762B9F32" w15:done="0"/>
+  <w15:commentEx w15:paraId="6ECB8245" w15:done="0"/>
+</w15:commentsEx>
+</file>
+
+<file path=word/commentsExtensible.xml><?xml version="1.0" encoding="utf-8"?>
+<w16cex:commentsExtensible xmlns:wpc="http://schemas.microsoft.com/office/word/2010/wordprocessingCanvas" xmlns:cx="http://schemas.microsoft.com/office/drawing/2014/chartex" xmlns:cx1="http://schemas.microsoft.com/office/drawing/2015/9/8/chartex" xmlns:cx2="http://schemas.microsoft.com/office/drawing/2015/10/21/chartex" xmlns:cx3="http://schemas.microsoft.com/office/drawing/2016/5/9/chartex" xmlns:cx4="http://schemas.microsoft.com/office/drawing/2016/5/10/chartex" xmlns:cx5="http://schemas.microsoft.com/office/drawing/2016/5/11/chartex" xmlns:cx6="http://schemas.microsoft.com/office/drawing/2016/5/12/chartex" xmlns:cx7="http://schemas.microsoft.com/office/drawing/2016/5/13/chartex" xmlns:cx8="http://schemas.microsoft.com/office/drawing/2016/5/14/chartex" xmlns:cr="http://schemas.microsoft.com/office/comments/2020/reactions" xmlns:mc="http://schemas.openxmlformats.org/markup-compatibility/2006" xmlns:aink="http://schemas.microsoft.com/office/drawing/2016/ink" xmlns:am3d="http://schemas.microsoft.com/office/drawing/2017/model3d" xmlns:o="urn:schemas-microsoft-com:office:office" xmlns:oel="http://schemas.microsoft.com/office/2019/extlst" xmlns:r="http://schemas.openxmlformats.org/officeDocument/2006/relationships" xmlns:m="http://schemas.openxmlformats.org/officeDocument/2006/math" xmlns:v="urn:schemas-microsoft-com:vml" xmlns:wp14="http://schemas.microsoft.com/office/word/2010/wordprocessingDrawing" xmlns:wp="http://schemas.openxmlformats.org/drawingml/2006/wordprocessingDrawing" xmlns:w10="urn:schemas-microsoft-com:office:word" xmlns:w="http://schemas.openxmlformats.org/wordprocessingml/2006/main" xmlns:w14="http://schemas.microsoft.com/office/word/2010/wordml" xmlns:w15="http://schemas.microsoft.com/office/word/2012/wordml" xmlns:w16cex="http://schemas.microsoft.com/office/word/2018/wordml/cex" xmlns:w16cid="http://schemas.microsoft.com/office/word/2016/wordml/cid" xmlns:w16="http://schemas.microsoft.com/office/word/2018/wordml" xmlns:w16du="http://schemas.microsoft.com/office/word/2023/wordml/word16du" xmlns:w16sdtdh="http://schemas.microsoft.com/office/word/2020/wordml/sdtdatahash" xmlns:w16sdtfl="http://schemas.microsoft.com/office/word/2024/wordml/sdtformatlock" xmlns:w16se="http://schemas.microsoft.com/office/word/2015/wordml/symex" xmlns:wpg="http://schemas.microsoft.com/office/word/2010/wordprocessingGroup" xmlns:wpi="http://schemas.microsoft.com/office/word/2010/wordprocessingInk" xmlns:wne="http://schemas.microsoft.com/office/word/2006/wordml" xmlns:wps="http://schemas.microsoft.com/office/word/2010/wordprocessingShape" mc:Ignorable="w14 w15 w16se w16cid w16 w16cex w16sdtdh w16sdtfl cr w16du wp14">
+  <w16cex:commentExtensible w16cex:durableId="746BE24D" w16cex:dateUtc="2025-05-21T09:46:00Z"/>
+  <w16cex:commentExtensible w16cex:durableId="07F58022" w16cex:dateUtc="2025-05-21T10:15:00Z"/>
+  <w16cex:commentExtensible w16cex:durableId="482941BB" w16cex:dateUtc="2025-05-21T10:17:00Z"/>
+  <w16cex:commentExtensible w16cex:durableId="1FA7F444" w16cex:dateUtc="2025-05-21T10:18:00Z"/>
+  <w16cex:commentExtensible w16cex:durableId="14DDD340" w16cex:dateUtc="2025-05-21T10:19:00Z"/>
+  <w16cex:commentExtensible w16cex:durableId="6D1DAD18" w16cex:dateUtc="2025-05-21T10:08:00Z"/>
+  <w16cex:commentExtensible w16cex:durableId="40E8BEBC" w16cex:dateUtc="2025-05-21T10:09:00Z"/>
+  <w16cex:commentExtensible w16cex:durableId="560CC724" w16cex:dateUtc="2025-05-21T09:53:00Z"/>
+  <w16cex:commentExtensible w16cex:durableId="3C7589C2" w16cex:dateUtc="2025-05-21T09:52:00Z"/>
+  <w16cex:commentExtensible w16cex:durableId="371FA0A2" w16cex:dateUtc="2025-05-21T10:00:00Z"/>
+  <w16cex:commentExtensible w16cex:durableId="3527641C" w16cex:dateUtc="2025-05-21T10:04:00Z"/>
+  <w16cex:commentExtensible w16cex:durableId="7AE04A95" w16cex:dateUtc="2025-05-21T10:10:00Z"/>
+  <w16cex:commentExtensible w16cex:durableId="1862212A" w16cex:dateUtc="2025-05-21T10:23:00Z"/>
+</w16cex:commentsExtensible>
+</file>
+
+<file path=word/commentsIds.xml><?xml version="1.0" encoding="utf-8"?>
+<w16cid:commentsIds xmlns:wpc="http://schemas.microsoft.com/office/word/2010/wordprocessingCanvas" xmlns:cx="http://schemas.microsoft.com/office/drawing/2014/chartex" xmlns:cx1="http://schemas.microsoft.com/office/drawing/2015/9/8/chartex" xmlns:cx2="http://schemas.microsoft.com/office/drawing/2015/10/21/chartex" xmlns:cx3="http://schemas.microsoft.com/office/drawing/2016/5/9/chartex" xmlns:cx4="http://schemas.microsoft.com/office/drawing/2016/5/10/chartex" xmlns:cx5="http://schemas.microsoft.com/office/drawing/2016/5/11/chartex" xmlns:cx6="http://schemas.microsoft.com/office/drawing/2016/5/12/chartex" xmlns:cx7="http://schemas.microsoft.com/office/drawing/2016/5/13/chartex" xmlns:cx8="http://schemas.microsoft.com/office/drawing/2016/5/14/chartex" xmlns:mc="http://schemas.openxmlformats.org/markup-compatibility/2006" xmlns:aink="http://schemas.microsoft.com/office/drawing/2016/ink" xmlns:am3d="http://schemas.microsoft.com/office/drawing/2017/model3d" xmlns:o="urn:schemas-microsoft-com:office:office" xmlns:oel="http://schemas.microsoft.com/office/2019/extlst" xmlns:r="http://schemas.openxmlformats.org/officeDocument/2006/relationships" xmlns:m="http://schemas.openxmlformats.org/officeDocument/2006/math" xmlns:v="urn:schemas-microsoft-com:vml" xmlns:wp14="http://schemas.microsoft.com/office/word/2010/wordprocessingDrawing" xmlns:wp="http://schemas.openxmlformats.org/drawingml/2006/wordprocessingDrawing" xmlns:w10="urn:schemas-microsoft-com:office:word" xmlns:w="http://schemas.openxmlformats.org/wordprocessingml/2006/main" xmlns:w14="http://schemas.microsoft.com/office/word/2010/wordml" xmlns:w15="http://schemas.microsoft.com/office/word/2012/wordml" xmlns:w16cex="http://schemas.microsoft.com/office/word/2018/wordml/cex" xmlns:w16cid="http://schemas.microsoft.com/office/word/2016/wordml/cid" xmlns:w16="http://schemas.microsoft.com/office/word/2018/wordml" xmlns:w16du="http://schemas.microsoft.com/office/word/2023/wordml/word16du" xmlns:w16sdtdh="http://schemas.microsoft.com/office/word/2020/wordml/sdtdatahash" xmlns:w16sdtfl="http://schemas.microsoft.com/office/word/2024/wordml/sdtformatlock" xmlns:w16se="http://schemas.microsoft.com/office/word/2015/wordml/symex" xmlns:wpg="http://schemas.microsoft.com/office/word/2010/wordprocessingGroup" xmlns:wpi="http://schemas.microsoft.com/office/word/2010/wordprocessingInk" xmlns:wne="http://schemas.microsoft.com/office/word/2006/wordml" xmlns:wps="http://schemas.microsoft.com/office/word/2010/wordprocessingShape" mc:Ignorable="w14 w15 w16se w16cid w16 w16cex w16sdtdh w16sdtfl w16du wp14">
+  <w16cid:commentId w16cid:paraId="5240AABB" w16cid:durableId="746BE24D"/>
+  <w16cid:commentId w16cid:paraId="485AAFD1" w16cid:durableId="07F58022"/>
+  <w16cid:commentId w16cid:paraId="4AC32C38" w16cid:durableId="482941BB"/>
+  <w16cid:commentId w16cid:paraId="6A418FA1" w16cid:durableId="1FA7F444"/>
+  <w16cid:commentId w16cid:paraId="542687BF" w16cid:durableId="14DDD340"/>
+  <w16cid:commentId w16cid:paraId="35F997B9" w16cid:durableId="6D1DAD18"/>
+  <w16cid:commentId w16cid:paraId="5075DB6B" w16cid:durableId="40E8BEBC"/>
+  <w16cid:commentId w16cid:paraId="4EB4806B" w16cid:durableId="560CC724"/>
+  <w16cid:commentId w16cid:paraId="0091B11B" w16cid:durableId="3C7589C2"/>
+  <w16cid:commentId w16cid:paraId="6517A2D6" w16cid:durableId="371FA0A2"/>
+  <w16cid:commentId w16cid:paraId="762B9F32" w16cid:durableId="3527641C"/>
+  <w16cid:commentId w16cid:paraId="6DFCFF65" w16cid:durableId="7AE04A95"/>
+  <w16cid:commentId w16cid:paraId="6ECB8245" w16cid:durableId="1862212A"/>
+</w16cid:commentsIds>
 </file>
 
 <file path=word/endnotes.xml><?xml version="1.0" encoding="utf-8"?>
@@ -9114,6 +9138,14 @@
 </w:numbering>
 </file>
 
+<file path=word/people.xml><?xml version="1.0" encoding="utf-8"?>
+<w15:people xmlns:wpc="http://schemas.microsoft.com/office/word/2010/wordprocessingCanvas" xmlns:cx="http://schemas.microsoft.com/office/drawing/2014/chartex" xmlns:cx1="http://schemas.microsoft.com/office/drawing/2015/9/8/chartex" xmlns:cx2="http://schemas.microsoft.com/office/drawing/2015/10/21/chartex" xmlns:cx3="http://schemas.microsoft.com/office/drawing/2016/5/9/chartex" xmlns:cx4="http://schemas.microsoft.com/office/drawing/2016/5/10/chartex" xmlns:cx5="http://schemas.microsoft.com/office/drawing/2016/5/11/chartex" xmlns:cx6="http://schemas.microsoft.com/office/drawing/2016/5/12/chartex" xmlns:cx7="http://schemas.microsoft.com/office/drawing/2016/5/13/chartex" xmlns:cx8="http://schemas.microsoft.com/office/drawing/2016/5/14/chartex" xmlns:mc="http://schemas.openxmlformats.org/markup-compatibility/2006" xmlns:aink="http://schemas.microsoft.com/office/drawing/2016/ink" xmlns:am3d="http://schemas.microsoft.com/office/drawing/2017/model3d" xmlns:o="urn:schemas-microsoft-com:office:office" xmlns:oel="http://schemas.microsoft.com/office/2019/extlst" xmlns:r="http://schemas.openxmlformats.org/officeDocument/2006/relationships" xmlns:m="http://schemas.openxmlformats.org/officeDocument/2006/math" xmlns:v="urn:schemas-microsoft-com:vml" xmlns:wp14="http://schemas.microsoft.com/office/word/2010/wordprocessingDrawing" xmlns:wp="http://schemas.openxmlformats.org/drawingml/2006/wordprocessingDrawing" xmlns:w10="urn:schemas-microsoft-com:office:word" xmlns:w="http://schemas.openxmlformats.org/wordprocessingml/2006/main" xmlns:w14="http://schemas.microsoft.com/office/word/2010/wordml" xmlns:w15="http://schemas.microsoft.com/office/word/2012/wordml" xmlns:w16cex="http://schemas.microsoft.com/office/word/2018/wordml/cex" xmlns:w16cid="http://schemas.microsoft.com/office/word/2016/wordml/cid" xmlns:w16="http://schemas.microsoft.com/office/word/2018/wordml" xmlns:w16du="http://schemas.microsoft.com/office/word/2023/wordml/word16du" xmlns:w16sdtdh="http://schemas.microsoft.com/office/word/2020/wordml/sdtdatahash" xmlns:w16sdtfl="http://schemas.microsoft.com/office/word/2024/wordml/sdtformatlock" xmlns:w16se="http://schemas.microsoft.com/office/word/2015/wordml/symex" xmlns:wpg="http://schemas.microsoft.com/office/word/2010/wordprocessingGroup" xmlns:wpi="http://schemas.microsoft.com/office/word/2010/wordprocessingInk" xmlns:wne="http://schemas.microsoft.com/office/word/2006/wordml" xmlns:wps="http://schemas.microsoft.com/office/word/2010/wordprocessingShape" mc:Ignorable="w14 w15 w16se w16cid w16 w16cex w16sdtdh w16sdtfl w16du wp14">
+  <w15:person w15:author="Puttick Alexandre Riemann">
+    <w15:presenceInfo w15:providerId="AD" w15:userId="S::pia4@bfh.ch::82044891-b4ae-4f20-926d-c6805d23d4b4"/>
+  </w15:person>
+</w15:people>
+</file>
+
 <file path=word/styles.xml><?xml version="1.0" encoding="utf-8"?>
 <w:styles xmlns:mc="http://schemas.openxmlformats.org/markup-compatibility/2006" xmlns:r="http://schemas.openxmlformats.org/officeDocument/2006/relationships" xmlns:w="http://schemas.openxmlformats.org/wordprocessingml/2006/main" xmlns:w14="http://schemas.microsoft.com/office/word/2010/wordml" xmlns:w15="http://schemas.microsoft.com/office/word/2012/wordml" xmlns:w16cex="http://schemas.microsoft.com/office/word/2018/wordml/cex" xmlns:w16cid="http://schemas.microsoft.com/office/word/2016/wordml/cid" xmlns:w16="http://schemas.microsoft.com/office/word/2018/wordml" xmlns:w16du="http://schemas.microsoft.com/office/word/2023/wordml/word16du" xmlns:w16sdtdh="http://schemas.microsoft.com/office/word/2020/wordml/sdtdatahash" xmlns:w16sdtfl="http://schemas.microsoft.com/office/word/2024/wordml/sdtformatlock" xmlns:w16se="http://schemas.microsoft.com/office/word/2015/wordml/symex" mc:Ignorable="w14 w15 w16se w16cid w16 w16cex w16sdtdh w16sdtfl w16du">
   <w:docDefaults>
@@ -9123,7 +9155,7 @@
         <w:kern w:val="2"/>
         <w:sz w:val="24"/>
         <w:szCs w:val="24"/>
-        <w:lang w:val="en-CH" w:eastAsia="en-US" w:bidi="ar-SA"/>
+        <w:lang w:eastAsia="en-US" w:bidi="ar-SA"/>
         <w14:ligatures w14:val="standardContextual"/>
       </w:rPr>
     </w:rPrDefault>
@@ -9713,6 +9745,7 @@
   <w:style w:type="character" w:default="1" w:styleId="DefaultParagraphFont">
     <w:name w:val="Default Paragraph Font"/>
     <w:uiPriority w:val="1"/>
+    <w:semiHidden/>
     <w:unhideWhenUsed/>
   </w:style>
   <w:style w:type="table" w:default="1" w:styleId="TableNormal">
@@ -10076,7 +10109,7 @@
     <w:rPr>
       <w:rFonts w:ascii="Times New Roman" w:eastAsia="Times New Roman" w:hAnsi="Times New Roman" w:cs="Times New Roman"/>
       <w:kern w:val="0"/>
-      <w:lang w:eastAsia="en-CH"/>
+      <w:lang/>
       <w14:ligatures w14:val="none"/>
     </w:rPr>
   </w:style>
@@ -10581,7 +10614,7 @@
     <w:rPr>
       <w:rFonts w:ascii="Times New Roman" w:eastAsia="Times New Roman" w:hAnsi="Times New Roman" w:cs="Times New Roman"/>
       <w:kern w:val="0"/>
-      <w:lang w:eastAsia="en-CH"/>
+      <w:lang/>
       <w14:ligatures w14:val="none"/>
     </w:rPr>
   </w:style>
@@ -10619,7 +10652,7 @@
       <w:kern w:val="0"/>
       <w:sz w:val="20"/>
       <w:szCs w:val="20"/>
-      <w:lang w:eastAsia="en-CH"/>
+      <w:lang/>
       <w14:ligatures w14:val="none"/>
     </w:rPr>
   </w:style>
@@ -10635,7 +10668,7 @@
       <w:kern w:val="0"/>
       <w:sz w:val="20"/>
       <w:szCs w:val="20"/>
-      <w:lang w:val="en-CH" w:eastAsia="en-CH"/>
+      <w:lang/>
       <w14:ligatures w14:val="none"/>
     </w:rPr>
   </w:style>
@@ -10688,6 +10721,74 @@
     <w:rPr>
       <w:i/>
       <w:iCs/>
+    </w:rPr>
+  </w:style>
+  <w:style w:type="character" w:styleId="CommentReference">
+    <w:name w:val="annotation reference"/>
+    <w:basedOn w:val="DefaultParagraphFont"/>
+    <w:uiPriority w:val="99"/>
+    <w:semiHidden/>
+    <w:unhideWhenUsed/>
+    <w:rsid w:val="003A0146"/>
+    <w:rPr>
+      <w:sz w:val="16"/>
+      <w:szCs w:val="16"/>
+    </w:rPr>
+  </w:style>
+  <w:style w:type="paragraph" w:styleId="CommentText">
+    <w:name w:val="annotation text"/>
+    <w:basedOn w:val="Normal"/>
+    <w:link w:val="CommentTextChar"/>
+    <w:uiPriority w:val="99"/>
+    <w:semiHidden/>
+    <w:unhideWhenUsed/>
+    <w:rsid w:val="003A0146"/>
+    <w:pPr>
+      <w:spacing w:line="240" w:lineRule="auto"/>
+    </w:pPr>
+    <w:rPr>
+      <w:sz w:val="20"/>
+      <w:szCs w:val="20"/>
+    </w:rPr>
+  </w:style>
+  <w:style w:type="character" w:customStyle="1" w:styleId="CommentTextChar">
+    <w:name w:val="Comment Text Char"/>
+    <w:basedOn w:val="DefaultParagraphFont"/>
+    <w:link w:val="CommentText"/>
+    <w:uiPriority w:val="99"/>
+    <w:semiHidden/>
+    <w:rsid w:val="003A0146"/>
+    <w:rPr>
+      <w:sz w:val="20"/>
+      <w:szCs w:val="20"/>
+    </w:rPr>
+  </w:style>
+  <w:style w:type="paragraph" w:styleId="CommentSubject">
+    <w:name w:val="annotation subject"/>
+    <w:basedOn w:val="CommentText"/>
+    <w:next w:val="CommentText"/>
+    <w:link w:val="CommentSubjectChar"/>
+    <w:uiPriority w:val="99"/>
+    <w:semiHidden/>
+    <w:unhideWhenUsed/>
+    <w:rsid w:val="003A0146"/>
+    <w:rPr>
+      <w:b/>
+      <w:bCs/>
+    </w:rPr>
+  </w:style>
+  <w:style w:type="character" w:customStyle="1" w:styleId="CommentSubjectChar">
+    <w:name w:val="Comment Subject Char"/>
+    <w:basedOn w:val="CommentTextChar"/>
+    <w:link w:val="CommentSubject"/>
+    <w:uiPriority w:val="99"/>
+    <w:semiHidden/>
+    <w:rsid w:val="003A0146"/>
+    <w:rPr>
+      <w:b/>
+      <w:bCs/>
+      <w:sz w:val="20"/>
+      <w:szCs w:val="20"/>
     </w:rPr>
   </w:style>
 </w:styles>

</xml_diff>